<commit_message>
added analysis and rankings notes
</commit_message>
<xml_diff>
--- a/foodrankings_2021-2022.docx
+++ b/foodrankings_2021-2022.docx
@@ -7,6 +7,12 @@
         <w:pStyle w:val="Title"/>
       </w:pPr>
       <w:r>
+        <w:t xml:space="preserve">2023</w:t>
+      </w:r>
+      <w:r>
+        <w:t xml:space="preserve"> </w:t>
+      </w:r>
+      <w:r>
         <w:t xml:space="preserve">Food</w:t>
       </w:r>
       <w:r>
@@ -15,33 +21,80 @@
       <w:r>
         <w:t xml:space="preserve">Rankings</w:t>
       </w:r>
+    </w:p>
+    <w:p>
+      <w:pPr>
+        <w:pStyle w:val="Author"/>
+      </w:pPr>
+      <w:r>
+        <w:t xml:space="preserve">Amy</w:t>
+      </w:r>
       <w:r>
         <w:t xml:space="preserve"> </w:t>
       </w:r>
       <w:r>
-        <w:t xml:space="preserve">2023</w:t>
-      </w:r>
-    </w:p>
-    <w:p>
-      <w:pPr>
-        <w:pStyle w:val="Author"/>
-      </w:pPr>
-      <w:r>
-        <w:t xml:space="preserve">Amy</w:t>
+        <w:t xml:space="preserve">Shuff</w:t>
+      </w:r>
+    </w:p>
+    <w:p>
+      <w:pPr>
+        <w:pStyle w:val="Date"/>
+      </w:pPr>
+      <w:r>
+        <w:t xml:space="preserve">2023-03-30</w:t>
+      </w:r>
+    </w:p>
+    <w:p>
+      <w:pPr>
+        <w:pStyle w:val="FirstParagraph"/>
+      </w:pPr>
+      <w:r>
+        <w:t xml:space="preserve">Our 2023 Food Rankings analyze data from the 2022 Program Year (2021-2022 data).</w:t>
+      </w:r>
+    </w:p>
+    <w:p>
+      <w:pPr>
+        <w:pStyle w:val="BodyText"/>
+      </w:pPr>
+      <w:r>
+        <w:t xml:space="preserve">The code used to create our rankings is available to the public on github:</w:t>
       </w:r>
       <w:r>
         <w:t xml:space="preserve"> </w:t>
       </w:r>
-      <w:r>
-        <w:t xml:space="preserve">Shuff</w:t>
-      </w:r>
-    </w:p>
-    <w:p>
-      <w:pPr>
-        <w:pStyle w:val="Date"/>
-      </w:pPr>
-      <w:r>
-        <w:t xml:space="preserve">2023-03-30</w:t>
+      <w:hyperlink r:id="rId20">
+        <w:r>
+          <w:rPr>
+            <w:rStyle w:val="Hyperlink"/>
+          </w:rPr>
+          <w:t xml:space="preserve">https://github.com/amyshuff/Food-Rankings-2021-2022</w:t>
+        </w:r>
+      </w:hyperlink>
+    </w:p>
+    <w:p>
+      <w:pPr>
+        <w:pStyle w:val="BodyText"/>
+      </w:pPr>
+      <w:r>
+        <w:br/>
+      </w:r>
+    </w:p>
+    <w:bookmarkStart w:id="29" w:name="data-sources"/>
+    <w:p>
+      <w:pPr>
+        <w:pStyle w:val="Heading1"/>
+      </w:pPr>
+      <w:r>
+        <w:t xml:space="preserve">Data Sources</w:t>
+      </w:r>
+    </w:p>
+    <w:bookmarkStart w:id="21" w:name="texas-education-agency-tea"/>
+    <w:p>
+      <w:pPr>
+        <w:pStyle w:val="Heading2"/>
+      </w:pPr>
+      <w:r>
+        <w:t xml:space="preserve">Texas Education Agency (TEA)</w:t>
       </w:r>
     </w:p>
     <w:p>
@@ -49,50 +102,6 @@
         <w:pStyle w:val="FirstParagraph"/>
       </w:pPr>
       <w:r>
-        <w:t xml:space="preserve">Our 2023 Food Rankings analyze data from the 2022 Program Year (2021-2022 data).</w:t>
-      </w:r>
-    </w:p>
-    <w:bookmarkStart w:id="29" w:name="data-sources"/>
-    <w:p>
-      <w:pPr>
-        <w:pStyle w:val="Heading1"/>
-      </w:pPr>
-      <w:r>
-        <w:t xml:space="preserve">Data Sources</w:t>
-      </w:r>
-    </w:p>
-    <w:bookmarkStart w:id="20" w:name="harmony-and-kipp-districts"/>
-    <w:p>
-      <w:pPr>
-        <w:pStyle w:val="Heading2"/>
-      </w:pPr>
-      <w:r>
-        <w:t xml:space="preserve">Harmony and Kipp Districts</w:t>
-      </w:r>
-    </w:p>
-    <w:p>
-      <w:pPr>
-        <w:pStyle w:val="FirstParagraph"/>
-      </w:pPr>
-      <w:r>
-        <w:t xml:space="preserve">Explain here why we have to combine harmony and kipp districts. Or maybe this should go someplace else?</w:t>
-      </w:r>
-    </w:p>
-    <w:bookmarkEnd w:id="20"/>
-    <w:bookmarkStart w:id="21" w:name="texas-education-agency-tea"/>
-    <w:p>
-      <w:pPr>
-        <w:pStyle w:val="Heading2"/>
-      </w:pPr>
-      <w:r>
-        <w:t xml:space="preserve">Texas Education Agency (TEA)</w:t>
-      </w:r>
-    </w:p>
-    <w:p>
-      <w:pPr>
-        <w:pStyle w:val="FirstParagraph"/>
-      </w:pPr>
-      <w:r>
         <w:t xml:space="preserve">Total Enrollment Counts in Student Program and Special Populations Reports, PEIMS Data 2021-2022</w:t>
       </w:r>
     </w:p>
@@ -131,7 +140,15 @@
         <w:pStyle w:val="BodyText"/>
       </w:pPr>
       <w:r>
-        <w:t xml:space="preserve">Percent economically disadvantaged for each district is calculated from the campus counts.</w:t>
+        <w:t xml:space="preserve">Percent economically disadvantaged for each district is calculated from the campus student counts.</w:t>
+      </w:r>
+    </w:p>
+    <w:p>
+      <w:pPr>
+        <w:pStyle w:val="BodyText"/>
+      </w:pPr>
+      <w:r>
+        <w:br/>
       </w:r>
     </w:p>
     <w:bookmarkEnd w:id="21"/>
@@ -287,39 +304,199 @@
         <w:pStyle w:val="BodyText"/>
       </w:pPr>
       <w:r>
-        <w:t xml:space="preserve">CACFP data captures meals served in At-Risk afterschool care centers.</w:t>
+        <w:t xml:space="preserve">CACFP data captures meals (supper) served in At-Risk afterschool care centers.</w:t>
+      </w:r>
+    </w:p>
+    <w:p>
+      <w:pPr>
+        <w:pStyle w:val="BodyText"/>
+      </w:pPr>
+      <w:r>
+        <w:br/>
       </w:r>
     </w:p>
     <w:bookmarkEnd w:id="27"/>
     <w:bookmarkEnd w:id="28"/>
     <w:bookmarkEnd w:id="29"/>
-    <w:bookmarkStart w:id="30" w:name="Xced9451f88b2ba597694268343eada0c212e653"/>
+    <w:bookmarkStart w:id="35" w:name="analysis"/>
     <w:p>
       <w:pPr>
         <w:pStyle w:val="Heading1"/>
       </w:pPr>
       <w:r>
-        <w:t xml:space="preserve">Aggregate school-level data up to district level</w:t>
+        <w:t xml:space="preserve">Analysis</w:t>
+      </w:r>
+    </w:p>
+    <w:bookmarkStart w:id="30" w:name="harmony-districts"/>
+    <w:p>
+      <w:pPr>
+        <w:pStyle w:val="Heading2"/>
+      </w:pPr>
+      <w:r>
+        <w:t xml:space="preserve">Harmony Districts</w:t>
+      </w:r>
+    </w:p>
+    <w:p>
+      <w:pPr>
+        <w:pStyle w:val="FirstParagraph"/>
+      </w:pPr>
+      <w:r>
+        <w:t xml:space="preserve">Harmony Public Schools are listed under multiple district numbers (101858, 101862, 71806, 15828, 161807, 101846, 227816) in both the TEA and TDA data, but we combine them and consider them as a single district.</w:t>
       </w:r>
     </w:p>
     <w:bookmarkEnd w:id="30"/>
-    <w:bookmarkStart w:id="31" w:name="overall-rankings"/>
+    <w:bookmarkStart w:id="31" w:name="aggregate-data-up-to-district-level"/>
+    <w:p>
+      <w:pPr>
+        <w:pStyle w:val="Heading2"/>
+      </w:pPr>
+      <w:r>
+        <w:t xml:space="preserve">Aggregate data up to district level</w:t>
+      </w:r>
+    </w:p>
+    <w:p>
+      <w:pPr>
+        <w:pStyle w:val="FirstParagraph"/>
+      </w:pPr>
+      <w:r>
+        <w:t xml:space="preserve">TDA data is reported monthly by Contracting Entities (CE) and participating sites. Usually October is used as the snapshot claim month for the year. This year fewer sites reported to TDA, and those that did didn’t report every month, instead favoring SSO for meal reimbursement, so we used their maximum claim month for the year instead.</w:t>
+      </w:r>
+    </w:p>
+    <w:p>
+      <w:pPr>
+        <w:pStyle w:val="BodyText"/>
+      </w:pPr>
+      <w:r>
+        <w:t xml:space="preserve">Breakfast and lunch average daily participation (ADP) rates were found by dividing all meals served by the number of days meals were served.</w:t>
+      </w:r>
+    </w:p>
+    <w:p>
+      <w:pPr>
+        <w:pStyle w:val="BodyText"/>
+      </w:pPr>
+      <w:r>
+        <w:t xml:space="preserve">Then the percent of breakfast and lunch participation was found by dividing their respective ADPs by the total number of students, as reported by the TEA data.</w:t>
+      </w:r>
+    </w:p>
+    <w:p>
+      <w:pPr>
+        <w:pStyle w:val="BodyText"/>
+      </w:pPr>
+      <w:r>
+        <w:t xml:space="preserve">Our previous rankings found the percent of breakfast and lunch participation by dividing the free and reduced meals by the students that were eligible for them. We are looking at all meals for all students this year, since everyone was eligible for a free meal with SSO.</w:t>
+      </w:r>
+    </w:p>
+    <w:p>
+      <w:pPr>
+        <w:pStyle w:val="BodyText"/>
+      </w:pPr>
+      <w:r>
+        <w:t xml:space="preserve">Credit for supper and snacks was given if any were offered by any site in the district at any point in the year.</w:t>
+      </w:r>
+    </w:p>
+    <w:bookmarkEnd w:id="31"/>
+    <w:bookmarkStart w:id="32" w:name="overall-rankings"/>
+    <w:p>
+      <w:pPr>
+        <w:pStyle w:val="Heading2"/>
+      </w:pPr>
+      <w:r>
+        <w:t xml:space="preserve">Overall Rankings</w:t>
+      </w:r>
+    </w:p>
+    <w:p>
+      <w:pPr>
+        <w:pStyle w:val="FirstParagraph"/>
+      </w:pPr>
+      <w:r>
+        <w:t xml:space="preserve">District scores were calculated as follows:</w:t>
+      </w:r>
+      <w:r>
+        <w:br/>
+      </w:r>
+      <w:r>
+        <w:t xml:space="preserve">25% percent of lunch participation</w:t>
+      </w:r>
+      <w:r>
+        <w:br/>
+      </w:r>
+      <w:r>
+        <w:t xml:space="preserve">50% percent of Breakfast participation</w:t>
+      </w:r>
+      <w:r>
+        <w:br/>
+      </w:r>
+      <w:r>
+        <w:t xml:space="preserve">10% serving supper</w:t>
+      </w:r>
+      <w:r>
+        <w:br/>
+      </w:r>
+      <w:r>
+        <w:t xml:space="preserve">15% serving after school snacks</w:t>
+      </w:r>
+    </w:p>
+    <w:p>
+      <w:pPr>
+        <w:pStyle w:val="BodyText"/>
+      </w:pPr>
+      <w:r>
+        <w:t xml:space="preserve">We only include districts that have at least 1,000 students and at least 60% economically disadvantaged student population.</w:t>
+      </w:r>
+    </w:p>
+    <w:bookmarkEnd w:id="32"/>
+    <w:bookmarkStart w:id="33" w:name="large-districts"/>
+    <w:p>
+      <w:pPr>
+        <w:pStyle w:val="Heading2"/>
+      </w:pPr>
+      <w:r>
+        <w:t xml:space="preserve">Large districts</w:t>
+      </w:r>
+    </w:p>
+    <w:p>
+      <w:pPr>
+        <w:pStyle w:val="FirstParagraph"/>
+      </w:pPr>
+      <w:r>
+        <w:t xml:space="preserve">Districts are considered large if they have at least 50,000 students.</w:t>
+      </w:r>
+    </w:p>
+    <w:bookmarkEnd w:id="33"/>
+    <w:bookmarkStart w:id="34" w:name="middle-income-districts"/>
+    <w:p>
+      <w:pPr>
+        <w:pStyle w:val="Heading2"/>
+      </w:pPr>
+      <w:r>
+        <w:t xml:space="preserve">Middle-income districts</w:t>
+      </w:r>
+    </w:p>
+    <w:p>
+      <w:pPr>
+        <w:pStyle w:val="FirstParagraph"/>
+      </w:pPr>
+      <w:r>
+        <w:t xml:space="preserve">Districts are considered middle-income if they have 60-70% economically disadvantaged student population. This takes out high poverty schools and focuses on those which often face more challenges in implementing school food programs to scale.</w:t>
+      </w:r>
+    </w:p>
+    <w:p>
+      <w:pPr>
+        <w:pStyle w:val="BodyText"/>
+      </w:pPr>
+      <w:r>
+        <w:br/>
+      </w:r>
+    </w:p>
+    <w:bookmarkEnd w:id="34"/>
+    <w:bookmarkEnd w:id="35"/>
+    <w:bookmarkStart w:id="36" w:name="key-take-aways"/>
     <w:p>
       <w:pPr>
         <w:pStyle w:val="Heading1"/>
       </w:pPr>
       <w:r>
-        <w:t xml:space="preserve">Overall Rankings</w:t>
-      </w:r>
-    </w:p>
-    <w:bookmarkEnd w:id="31"/>
-    <w:bookmarkStart w:id="32" w:name="large-districts-50k-or-more"/>
-    <w:p>
-      <w:pPr>
-        <w:pStyle w:val="Heading1"/>
-      </w:pPr>
-      <w:r>
-        <w:t xml:space="preserve">Large districts, 50k or more</w:t>
+        <w:t xml:space="preserve">Key Take-Aways</w:t>
       </w:r>
     </w:p>
     <w:p>
@@ -327,28 +504,75 @@
         <w:pStyle w:val="FirstParagraph"/>
       </w:pPr>
       <w:r>
-        <w:t xml:space="preserve">Creates same table as before but with 50K or more students</w:t>
-      </w:r>
-    </w:p>
-    <w:bookmarkEnd w:id="32"/>
-    <w:bookmarkStart w:id="33" w:name="middle-income-districts-60-70-eco-dis"/>
-    <w:p>
-      <w:pPr>
-        <w:pStyle w:val="Heading1"/>
-      </w:pPr>
-      <w:r>
-        <w:t xml:space="preserve">Middle-income districts (60-70% Eco Dis)</w:t>
-      </w:r>
-    </w:p>
-    <w:p>
-      <w:pPr>
-        <w:pStyle w:val="FirstParagraph"/>
-      </w:pPr>
-      <w:r>
-        <w:t xml:space="preserve">takes out high poverty schools and focuses on those which often face more challenges in implementing school food programs to scale</w:t>
-      </w:r>
-    </w:p>
-    <w:bookmarkEnd w:id="33"/>
+        <w:t xml:space="preserve">5.429895</w:t>
+      </w:r>
+      <w:r>
+        <w:t xml:space="preserve">^{6} number of students that qualify for free meals</w:t>
+      </w:r>
+    </w:p>
+    <w:p>
+      <w:pPr>
+        <w:pStyle w:val="BodyText"/>
+      </w:pPr>
+      <w:r>
+        <w:t xml:space="preserve">top ranking districts participation rates</w:t>
+      </w:r>
+    </w:p>
+    <w:p>
+      <w:pPr>
+        <w:pStyle w:val="BodyText"/>
+      </w:pPr>
+      <w:r>
+        <w:t xml:space="preserve">lowest ranking districts participation rates</w:t>
+      </w:r>
+    </w:p>
+    <w:p>
+      <w:pPr>
+        <w:pStyle w:val="BodyText"/>
+      </w:pPr>
+      <w:r>
+        <w:t xml:space="preserve">Top 10 school districts overall</w:t>
+      </w:r>
+    </w:p>
+    <w:p>
+      <w:pPr>
+        <w:pStyle w:val="BodyText"/>
+      </w:pPr>
+      <w:r>
+        <w:t xml:space="preserve">top 5 large school districts</w:t>
+      </w:r>
+    </w:p>
+    <w:p>
+      <w:pPr>
+        <w:pStyle w:val="BodyText"/>
+      </w:pPr>
+      <w:r>
+        <w:t xml:space="preserve">top 5 middle-income school districts</w:t>
+      </w:r>
+    </w:p>
+    <w:p>
+      <w:pPr>
+        <w:pStyle w:val="BodyText"/>
+      </w:pPr>
+      <w:r>
+        <w:t xml:space="preserve">district with the highest lunch participation</w:t>
+      </w:r>
+      <w:r>
+        <w:t xml:space="preserve"> </w:t>
+      </w:r>
+      <w:r>
+        <w:t xml:space="preserve">district with the highest breakfast participation</w:t>
+      </w:r>
+    </w:p>
+    <w:p>
+      <w:pPr>
+        <w:pStyle w:val="BodyText"/>
+      </w:pPr>
+      <w:r>
+        <w:t xml:space="preserve">percent of districts that participate in the CACFP after-school meal program</w:t>
+      </w:r>
+    </w:p>
+    <w:bookmarkEnd w:id="36"/>
     <w:sectPr/>
   </w:body>
 </w:document>

</xml_diff>

<commit_message>
Added district tables and Key Take-Aways
</commit_message>
<xml_diff>
--- a/foodrankings_2021-2022.docx
+++ b/foodrankings_2021-2022.docx
@@ -474,6 +474,1655 @@
         <w:t xml:space="preserve">We only include districts that have at least 1,000 students and at least 60% economically disadvantaged student population.</w:t>
       </w:r>
     </w:p>
+    <w:p>
+      <w:pPr>
+        <w:pStyle w:val="BodyText"/>
+      </w:pPr>
+    </w:p>
+    <w:p>
+      <w:pPr>
+        <w:pStyle w:val="TableCaption"/>
+      </w:pPr>
+      <w:r>
+        <w:t xml:space="preserve">Top 10 Districts Overall</w:t>
+      </w:r>
+    </w:p>
+    <w:tbl>
+      <w:tblPr>
+        <w:tblStyle w:val="Table"/>
+        <w:tblW w:type="pct" w:w="5000"/>
+        <w:tblLook w:firstRow="1" w:lastRow="0" w:firstColumn="0" w:lastColumn="0" w:noHBand="0" w:noVBand="0" w:val="0020"/>
+        <w:tblCaption w:val="Top 10 Districts Overall"/>
+      </w:tblPr>
+      <w:tblGrid>
+        <w:gridCol w:w="804"/>
+        <w:gridCol w:w="211"/>
+        <w:gridCol w:w="381"/>
+        <w:gridCol w:w="465"/>
+        <w:gridCol w:w="720"/>
+        <w:gridCol w:w="1228"/>
+        <w:gridCol w:w="592"/>
+        <w:gridCol w:w="931"/>
+        <w:gridCol w:w="1101"/>
+        <w:gridCol w:w="550"/>
+        <w:gridCol w:w="762"/>
+        <w:gridCol w:w="169"/>
+      </w:tblGrid>
+      <w:tr>
+        <w:trPr>
+          <w:tblHeader w:val="true"/>
+        </w:trPr>
+        <w:tc>
+          <w:tcPr/>
+          <w:p>
+            <w:pPr>
+              <w:pStyle w:val="Compact"/>
+              <w:jc w:val="left"/>
+            </w:pPr>
+            <w:r>
+              <w:t xml:space="preserve">District Name</w:t>
+            </w:r>
+          </w:p>
+        </w:tc>
+        <w:tc>
+          <w:tcPr/>
+          <w:p>
+            <w:pPr>
+              <w:pStyle w:val="Compact"/>
+              <w:jc w:val="right"/>
+            </w:pPr>
+            <w:r>
+              <w:t xml:space="preserve">Rank</w:t>
+            </w:r>
+          </w:p>
+        </w:tc>
+        <w:tc>
+          <w:tcPr/>
+          <w:p>
+            <w:pPr>
+              <w:pStyle w:val="Compact"/>
+              <w:jc w:val="left"/>
+            </w:pPr>
+            <w:r>
+              <w:t xml:space="preserve">County</w:t>
+            </w:r>
+          </w:p>
+        </w:tc>
+        <w:tc>
+          <w:tcPr/>
+          <w:p>
+            <w:pPr>
+              <w:pStyle w:val="Compact"/>
+              <w:jc w:val="right"/>
+            </w:pPr>
+            <w:r>
+              <w:t xml:space="preserve">ESC Region</w:t>
+            </w:r>
+          </w:p>
+        </w:tc>
+        <w:tc>
+          <w:tcPr/>
+          <w:p>
+            <w:pPr>
+              <w:pStyle w:val="Compact"/>
+              <w:jc w:val="right"/>
+            </w:pPr>
+            <w:r>
+              <w:t xml:space="preserve">Total Enrollment</w:t>
+            </w:r>
+          </w:p>
+        </w:tc>
+        <w:tc>
+          <w:tcPr/>
+          <w:p>
+            <w:pPr>
+              <w:pStyle w:val="Compact"/>
+              <w:jc w:val="right"/>
+            </w:pPr>
+            <w:r>
+              <w:t xml:space="preserve">% Economically Disadvantaged</w:t>
+            </w:r>
+          </w:p>
+        </w:tc>
+        <w:tc>
+          <w:tcPr/>
+          <w:p>
+            <w:pPr>
+              <w:pStyle w:val="Compact"/>
+              <w:jc w:val="right"/>
+            </w:pPr>
+            <w:r>
+              <w:t xml:space="preserve">Overall Score</w:t>
+            </w:r>
+          </w:p>
+        </w:tc>
+        <w:tc>
+          <w:tcPr/>
+          <w:p>
+            <w:pPr>
+              <w:pStyle w:val="Compact"/>
+              <w:jc w:val="right"/>
+            </w:pPr>
+            <w:r>
+              <w:t xml:space="preserve">% Lunch Participation</w:t>
+            </w:r>
+          </w:p>
+        </w:tc>
+        <w:tc>
+          <w:tcPr/>
+          <w:p>
+            <w:pPr>
+              <w:pStyle w:val="Compact"/>
+              <w:jc w:val="right"/>
+            </w:pPr>
+            <w:r>
+              <w:t xml:space="preserve">% Breakfast Participation</w:t>
+            </w:r>
+          </w:p>
+        </w:tc>
+        <w:tc>
+          <w:tcPr/>
+          <w:p>
+            <w:pPr>
+              <w:pStyle w:val="Compact"/>
+              <w:jc w:val="left"/>
+            </w:pPr>
+            <w:r>
+              <w:t xml:space="preserve">CACFP Supper</w:t>
+            </w:r>
+          </w:p>
+        </w:tc>
+        <w:tc>
+          <w:tcPr/>
+          <w:p>
+            <w:pPr>
+              <w:pStyle w:val="Compact"/>
+              <w:jc w:val="left"/>
+            </w:pPr>
+            <w:r>
+              <w:t xml:space="preserve">Afterschool Snack</w:t>
+            </w:r>
+          </w:p>
+        </w:tc>
+        <w:tc>
+          <w:tcPr/>
+          <w:p>
+            <w:pPr>
+              <w:pStyle w:val="Compact"/>
+              <w:jc w:val="left"/>
+            </w:pPr>
+            <w:r>
+              <w:t xml:space="preserve">CEP</w:t>
+            </w:r>
+          </w:p>
+        </w:tc>
+      </w:tr>
+      <w:tr>
+        <w:tc>
+          <w:tcPr/>
+          <w:p>
+            <w:pPr>
+              <w:pStyle w:val="Compact"/>
+              <w:jc w:val="left"/>
+            </w:pPr>
+            <w:r>
+              <w:t xml:space="preserve">DONNA ISD</w:t>
+            </w:r>
+          </w:p>
+        </w:tc>
+        <w:tc>
+          <w:tcPr/>
+          <w:p>
+            <w:pPr>
+              <w:pStyle w:val="Compact"/>
+              <w:jc w:val="right"/>
+            </w:pPr>
+            <w:r>
+              <w:t xml:space="preserve">1</w:t>
+            </w:r>
+          </w:p>
+        </w:tc>
+        <w:tc>
+          <w:tcPr/>
+          <w:p>
+            <w:pPr>
+              <w:pStyle w:val="Compact"/>
+              <w:jc w:val="left"/>
+            </w:pPr>
+            <w:r>
+              <w:t xml:space="preserve">HIDALGO</w:t>
+            </w:r>
+          </w:p>
+        </w:tc>
+        <w:tc>
+          <w:tcPr/>
+          <w:p>
+            <w:pPr>
+              <w:pStyle w:val="Compact"/>
+              <w:jc w:val="right"/>
+            </w:pPr>
+            <w:r>
+              <w:t xml:space="preserve">1</w:t>
+            </w:r>
+          </w:p>
+        </w:tc>
+        <w:tc>
+          <w:tcPr/>
+          <w:p>
+            <w:pPr>
+              <w:pStyle w:val="Compact"/>
+              <w:jc w:val="right"/>
+            </w:pPr>
+            <w:r>
+              <w:t xml:space="preserve">13,080</w:t>
+            </w:r>
+          </w:p>
+        </w:tc>
+        <w:tc>
+          <w:tcPr/>
+          <w:p>
+            <w:pPr>
+              <w:pStyle w:val="Compact"/>
+              <w:jc w:val="right"/>
+            </w:pPr>
+            <w:r>
+              <w:t xml:space="preserve">93.9</w:t>
+            </w:r>
+          </w:p>
+        </w:tc>
+        <w:tc>
+          <w:tcPr/>
+          <w:p>
+            <w:pPr>
+              <w:pStyle w:val="Compact"/>
+              <w:jc w:val="right"/>
+            </w:pPr>
+            <w:r>
+              <w:t xml:space="preserve">81.9</w:t>
+            </w:r>
+          </w:p>
+        </w:tc>
+        <w:tc>
+          <w:tcPr/>
+          <w:p>
+            <w:pPr>
+              <w:pStyle w:val="Compact"/>
+              <w:jc w:val="right"/>
+            </w:pPr>
+            <w:r>
+              <w:t xml:space="preserve">80.5</w:t>
+            </w:r>
+          </w:p>
+        </w:tc>
+        <w:tc>
+          <w:tcPr/>
+          <w:p>
+            <w:pPr>
+              <w:pStyle w:val="Compact"/>
+              <w:jc w:val="right"/>
+            </w:pPr>
+            <w:r>
+              <w:t xml:space="preserve">73.6</w:t>
+            </w:r>
+          </w:p>
+        </w:tc>
+        <w:tc>
+          <w:tcPr/>
+          <w:p>
+            <w:pPr>
+              <w:pStyle w:val="Compact"/>
+              <w:jc w:val="left"/>
+            </w:pPr>
+            <w:r>
+              <w:t xml:space="preserve">Yes</w:t>
+            </w:r>
+          </w:p>
+        </w:tc>
+        <w:tc>
+          <w:tcPr/>
+          <w:p>
+            <w:pPr>
+              <w:pStyle w:val="Compact"/>
+              <w:jc w:val="left"/>
+            </w:pPr>
+            <w:r>
+              <w:t xml:space="preserve">Yes</w:t>
+            </w:r>
+          </w:p>
+        </w:tc>
+        <w:tc>
+          <w:tcPr/>
+          <w:p>
+            <w:pPr>
+              <w:pStyle w:val="Compact"/>
+              <w:jc w:val="left"/>
+            </w:pPr>
+            <w:r>
+              <w:t xml:space="preserve">Yes</w:t>
+            </w:r>
+          </w:p>
+        </w:tc>
+      </w:tr>
+      <w:tr>
+        <w:tc>
+          <w:tcPr/>
+          <w:p>
+            <w:pPr>
+              <w:pStyle w:val="Compact"/>
+              <w:jc w:val="left"/>
+            </w:pPr>
+            <w:r>
+              <w:t xml:space="preserve">IDEA ACADEMY</w:t>
+            </w:r>
+          </w:p>
+        </w:tc>
+        <w:tc>
+          <w:tcPr/>
+          <w:p>
+            <w:pPr>
+              <w:pStyle w:val="Compact"/>
+              <w:jc w:val="right"/>
+            </w:pPr>
+            <w:r>
+              <w:t xml:space="preserve">2</w:t>
+            </w:r>
+          </w:p>
+        </w:tc>
+        <w:tc>
+          <w:tcPr/>
+          <w:p>
+            <w:pPr>
+              <w:pStyle w:val="Compact"/>
+              <w:jc w:val="left"/>
+            </w:pPr>
+            <w:r>
+              <w:t xml:space="preserve">HIDALGO</w:t>
+            </w:r>
+          </w:p>
+        </w:tc>
+        <w:tc>
+          <w:tcPr/>
+          <w:p>
+            <w:pPr>
+              <w:pStyle w:val="Compact"/>
+              <w:jc w:val="right"/>
+            </w:pPr>
+            <w:r>
+              <w:t xml:space="preserve">1</w:t>
+            </w:r>
+          </w:p>
+        </w:tc>
+        <w:tc>
+          <w:tcPr/>
+          <w:p>
+            <w:pPr>
+              <w:pStyle w:val="Compact"/>
+              <w:jc w:val="right"/>
+            </w:pPr>
+            <w:r>
+              <w:t xml:space="preserve">67,988</w:t>
+            </w:r>
+          </w:p>
+        </w:tc>
+        <w:tc>
+          <w:tcPr/>
+          <w:p>
+            <w:pPr>
+              <w:pStyle w:val="Compact"/>
+              <w:jc w:val="right"/>
+            </w:pPr>
+            <w:r>
+              <w:t xml:space="preserve">83.3</w:t>
+            </w:r>
+          </w:p>
+        </w:tc>
+        <w:tc>
+          <w:tcPr/>
+          <w:p>
+            <w:pPr>
+              <w:pStyle w:val="Compact"/>
+              <w:jc w:val="right"/>
+            </w:pPr>
+            <w:r>
+              <w:t xml:space="preserve">81.1</w:t>
+            </w:r>
+          </w:p>
+        </w:tc>
+        <w:tc>
+          <w:tcPr/>
+          <w:p>
+            <w:pPr>
+              <w:pStyle w:val="Compact"/>
+              <w:jc w:val="right"/>
+            </w:pPr>
+            <w:r>
+              <w:t xml:space="preserve">79.5</w:t>
+            </w:r>
+          </w:p>
+        </w:tc>
+        <w:tc>
+          <w:tcPr/>
+          <w:p>
+            <w:pPr>
+              <w:pStyle w:val="Compact"/>
+              <w:jc w:val="right"/>
+            </w:pPr>
+            <w:r>
+              <w:t xml:space="preserve">72.3</w:t>
+            </w:r>
+          </w:p>
+        </w:tc>
+        <w:tc>
+          <w:tcPr/>
+          <w:p>
+            <w:pPr>
+              <w:pStyle w:val="Compact"/>
+              <w:jc w:val="left"/>
+            </w:pPr>
+            <w:r>
+              <w:t xml:space="preserve">Yes</w:t>
+            </w:r>
+          </w:p>
+        </w:tc>
+        <w:tc>
+          <w:tcPr/>
+          <w:p>
+            <w:pPr>
+              <w:pStyle w:val="Compact"/>
+              <w:jc w:val="left"/>
+            </w:pPr>
+            <w:r>
+              <w:t xml:space="preserve">Yes</w:t>
+            </w:r>
+          </w:p>
+        </w:tc>
+        <w:tc>
+          <w:tcPr/>
+          <w:p>
+            <w:pPr>
+              <w:pStyle w:val="Compact"/>
+              <w:jc w:val="left"/>
+            </w:pPr>
+            <w:r>
+              <w:t xml:space="preserve">Yes</w:t>
+            </w:r>
+          </w:p>
+        </w:tc>
+      </w:tr>
+      <w:tr>
+        <w:tc>
+          <w:tcPr/>
+          <w:p>
+            <w:pPr>
+              <w:pStyle w:val="Compact"/>
+              <w:jc w:val="left"/>
+            </w:pPr>
+            <w:r>
+              <w:t xml:space="preserve">MCALLEN ISD</w:t>
+            </w:r>
+          </w:p>
+        </w:tc>
+        <w:tc>
+          <w:tcPr/>
+          <w:p>
+            <w:pPr>
+              <w:pStyle w:val="Compact"/>
+              <w:jc w:val="right"/>
+            </w:pPr>
+            <w:r>
+              <w:t xml:space="preserve">3</w:t>
+            </w:r>
+          </w:p>
+        </w:tc>
+        <w:tc>
+          <w:tcPr/>
+          <w:p>
+            <w:pPr>
+              <w:pStyle w:val="Compact"/>
+              <w:jc w:val="left"/>
+            </w:pPr>
+            <w:r>
+              <w:t xml:space="preserve">HIDALGO</w:t>
+            </w:r>
+          </w:p>
+        </w:tc>
+        <w:tc>
+          <w:tcPr/>
+          <w:p>
+            <w:pPr>
+              <w:pStyle w:val="Compact"/>
+              <w:jc w:val="right"/>
+            </w:pPr>
+            <w:r>
+              <w:t xml:space="preserve">1</w:t>
+            </w:r>
+          </w:p>
+        </w:tc>
+        <w:tc>
+          <w:tcPr/>
+          <w:p>
+            <w:pPr>
+              <w:pStyle w:val="Compact"/>
+              <w:jc w:val="right"/>
+            </w:pPr>
+            <w:r>
+              <w:t xml:space="preserve">20,410</w:t>
+            </w:r>
+          </w:p>
+        </w:tc>
+        <w:tc>
+          <w:tcPr/>
+          <w:p>
+            <w:pPr>
+              <w:pStyle w:val="Compact"/>
+              <w:jc w:val="right"/>
+            </w:pPr>
+            <w:r>
+              <w:t xml:space="preserve">73.8</w:t>
+            </w:r>
+          </w:p>
+        </w:tc>
+        <w:tc>
+          <w:tcPr/>
+          <w:p>
+            <w:pPr>
+              <w:pStyle w:val="Compact"/>
+              <w:jc w:val="right"/>
+            </w:pPr>
+            <w:r>
+              <w:t xml:space="preserve">77.0</w:t>
+            </w:r>
+          </w:p>
+        </w:tc>
+        <w:tc>
+          <w:tcPr/>
+          <w:p>
+            <w:pPr>
+              <w:pStyle w:val="Compact"/>
+              <w:jc w:val="right"/>
+            </w:pPr>
+            <w:r>
+              <w:t xml:space="preserve">70.7</w:t>
+            </w:r>
+          </w:p>
+        </w:tc>
+        <w:tc>
+          <w:tcPr/>
+          <w:p>
+            <w:pPr>
+              <w:pStyle w:val="Compact"/>
+              <w:jc w:val="right"/>
+            </w:pPr>
+            <w:r>
+              <w:t xml:space="preserve">68.7</w:t>
+            </w:r>
+          </w:p>
+        </w:tc>
+        <w:tc>
+          <w:tcPr/>
+          <w:p>
+            <w:pPr>
+              <w:pStyle w:val="Compact"/>
+              <w:jc w:val="left"/>
+            </w:pPr>
+            <w:r>
+              <w:t xml:space="preserve">Yes</w:t>
+            </w:r>
+          </w:p>
+        </w:tc>
+        <w:tc>
+          <w:tcPr/>
+          <w:p>
+            <w:pPr>
+              <w:pStyle w:val="Compact"/>
+              <w:jc w:val="left"/>
+            </w:pPr>
+            <w:r>
+              <w:t xml:space="preserve">Yes</w:t>
+            </w:r>
+          </w:p>
+        </w:tc>
+        <w:tc>
+          <w:tcPr/>
+          <w:p>
+            <w:pPr>
+              <w:pStyle w:val="Compact"/>
+              <w:jc w:val="left"/>
+            </w:pPr>
+            <w:r>
+              <w:t xml:space="preserve">Yes</w:t>
+            </w:r>
+          </w:p>
+        </w:tc>
+      </w:tr>
+      <w:tr>
+        <w:tc>
+          <w:tcPr/>
+          <w:p>
+            <w:pPr>
+              <w:pStyle w:val="Compact"/>
+              <w:jc w:val="left"/>
+            </w:pPr>
+            <w:r>
+              <w:t xml:space="preserve">HARLANDALE ISD</w:t>
+            </w:r>
+          </w:p>
+        </w:tc>
+        <w:tc>
+          <w:tcPr/>
+          <w:p>
+            <w:pPr>
+              <w:pStyle w:val="Compact"/>
+              <w:jc w:val="right"/>
+            </w:pPr>
+            <w:r>
+              <w:t xml:space="preserve">4</w:t>
+            </w:r>
+          </w:p>
+        </w:tc>
+        <w:tc>
+          <w:tcPr/>
+          <w:p>
+            <w:pPr>
+              <w:pStyle w:val="Compact"/>
+              <w:jc w:val="left"/>
+            </w:pPr>
+            <w:r>
+              <w:t xml:space="preserve">BEXAR</w:t>
+            </w:r>
+          </w:p>
+        </w:tc>
+        <w:tc>
+          <w:tcPr/>
+          <w:p>
+            <w:pPr>
+              <w:pStyle w:val="Compact"/>
+              <w:jc w:val="right"/>
+            </w:pPr>
+            <w:r>
+              <w:t xml:space="preserve">20</w:t>
+            </w:r>
+          </w:p>
+        </w:tc>
+        <w:tc>
+          <w:tcPr/>
+          <w:p>
+            <w:pPr>
+              <w:pStyle w:val="Compact"/>
+              <w:jc w:val="right"/>
+            </w:pPr>
+            <w:r>
+              <w:t xml:space="preserve">12,094</w:t>
+            </w:r>
+          </w:p>
+        </w:tc>
+        <w:tc>
+          <w:tcPr/>
+          <w:p>
+            <w:pPr>
+              <w:pStyle w:val="Compact"/>
+              <w:jc w:val="right"/>
+            </w:pPr>
+            <w:r>
+              <w:t xml:space="preserve">88.0</w:t>
+            </w:r>
+          </w:p>
+        </w:tc>
+        <w:tc>
+          <w:tcPr/>
+          <w:p>
+            <w:pPr>
+              <w:pStyle w:val="Compact"/>
+              <w:jc w:val="right"/>
+            </w:pPr>
+            <w:r>
+              <w:t xml:space="preserve">76.6</w:t>
+            </w:r>
+          </w:p>
+        </w:tc>
+        <w:tc>
+          <w:tcPr/>
+          <w:p>
+            <w:pPr>
+              <w:pStyle w:val="Compact"/>
+              <w:jc w:val="right"/>
+            </w:pPr>
+            <w:r>
+              <w:t xml:space="preserve">63.3</w:t>
+            </w:r>
+          </w:p>
+        </w:tc>
+        <w:tc>
+          <w:tcPr/>
+          <w:p>
+            <w:pPr>
+              <w:pStyle w:val="Compact"/>
+              <w:jc w:val="right"/>
+            </w:pPr>
+            <w:r>
+              <w:t xml:space="preserve">71.6</w:t>
+            </w:r>
+          </w:p>
+        </w:tc>
+        <w:tc>
+          <w:tcPr/>
+          <w:p>
+            <w:pPr>
+              <w:pStyle w:val="Compact"/>
+              <w:jc w:val="left"/>
+            </w:pPr>
+            <w:r>
+              <w:t xml:space="preserve">Yes</w:t>
+            </w:r>
+          </w:p>
+        </w:tc>
+        <w:tc>
+          <w:tcPr/>
+          <w:p>
+            <w:pPr>
+              <w:pStyle w:val="Compact"/>
+              <w:jc w:val="left"/>
+            </w:pPr>
+            <w:r>
+              <w:t xml:space="preserve">Yes</w:t>
+            </w:r>
+          </w:p>
+        </w:tc>
+        <w:tc>
+          <w:tcPr/>
+          <w:p>
+            <w:pPr>
+              <w:pStyle w:val="Compact"/>
+              <w:jc w:val="left"/>
+            </w:pPr>
+            <w:r>
+              <w:t xml:space="preserve">Yes</w:t>
+            </w:r>
+          </w:p>
+        </w:tc>
+      </w:tr>
+      <w:tr>
+        <w:tc>
+          <w:tcPr/>
+          <w:p>
+            <w:pPr>
+              <w:pStyle w:val="Compact"/>
+              <w:jc w:val="left"/>
+            </w:pPr>
+            <w:r>
+              <w:t xml:space="preserve">CLINT ISD</w:t>
+            </w:r>
+          </w:p>
+        </w:tc>
+        <w:tc>
+          <w:tcPr/>
+          <w:p>
+            <w:pPr>
+              <w:pStyle w:val="Compact"/>
+              <w:jc w:val="right"/>
+            </w:pPr>
+            <w:r>
+              <w:t xml:space="preserve">5</w:t>
+            </w:r>
+          </w:p>
+        </w:tc>
+        <w:tc>
+          <w:tcPr/>
+          <w:p>
+            <w:pPr>
+              <w:pStyle w:val="Compact"/>
+              <w:jc w:val="left"/>
+            </w:pPr>
+            <w:r>
+              <w:t xml:space="preserve">EL PASO</w:t>
+            </w:r>
+          </w:p>
+        </w:tc>
+        <w:tc>
+          <w:tcPr/>
+          <w:p>
+            <w:pPr>
+              <w:pStyle w:val="Compact"/>
+              <w:jc w:val="right"/>
+            </w:pPr>
+            <w:r>
+              <w:t xml:space="preserve">19</w:t>
+            </w:r>
+          </w:p>
+        </w:tc>
+        <w:tc>
+          <w:tcPr/>
+          <w:p>
+            <w:pPr>
+              <w:pStyle w:val="Compact"/>
+              <w:jc w:val="right"/>
+            </w:pPr>
+            <w:r>
+              <w:t xml:space="preserve">10,494</w:t>
+            </w:r>
+          </w:p>
+        </w:tc>
+        <w:tc>
+          <w:tcPr/>
+          <w:p>
+            <w:pPr>
+              <w:pStyle w:val="Compact"/>
+              <w:jc w:val="right"/>
+            </w:pPr>
+            <w:r>
+              <w:t xml:space="preserve">86.7</w:t>
+            </w:r>
+          </w:p>
+        </w:tc>
+        <w:tc>
+          <w:tcPr/>
+          <w:p>
+            <w:pPr>
+              <w:pStyle w:val="Compact"/>
+              <w:jc w:val="right"/>
+            </w:pPr>
+            <w:r>
+              <w:t xml:space="preserve">75.7</w:t>
+            </w:r>
+          </w:p>
+        </w:tc>
+        <w:tc>
+          <w:tcPr/>
+          <w:p>
+            <w:pPr>
+              <w:pStyle w:val="Compact"/>
+              <w:jc w:val="right"/>
+            </w:pPr>
+            <w:r>
+              <w:t xml:space="preserve">62.6</w:t>
+            </w:r>
+          </w:p>
+        </w:tc>
+        <w:tc>
+          <w:tcPr/>
+          <w:p>
+            <w:pPr>
+              <w:pStyle w:val="Compact"/>
+              <w:jc w:val="right"/>
+            </w:pPr>
+            <w:r>
+              <w:t xml:space="preserve">70.0</w:t>
+            </w:r>
+          </w:p>
+        </w:tc>
+        <w:tc>
+          <w:tcPr/>
+          <w:p>
+            <w:pPr>
+              <w:pStyle w:val="Compact"/>
+              <w:jc w:val="left"/>
+            </w:pPr>
+            <w:r>
+              <w:t xml:space="preserve">Yes</w:t>
+            </w:r>
+          </w:p>
+        </w:tc>
+        <w:tc>
+          <w:tcPr/>
+          <w:p>
+            <w:pPr>
+              <w:pStyle w:val="Compact"/>
+              <w:jc w:val="left"/>
+            </w:pPr>
+            <w:r>
+              <w:t xml:space="preserve">Yes</w:t>
+            </w:r>
+          </w:p>
+        </w:tc>
+        <w:tc>
+          <w:tcPr/>
+          <w:p>
+            <w:pPr>
+              <w:pStyle w:val="Compact"/>
+              <w:jc w:val="left"/>
+            </w:pPr>
+            <w:r>
+              <w:t xml:space="preserve">Yes</w:t>
+            </w:r>
+          </w:p>
+        </w:tc>
+      </w:tr>
+      <w:tr>
+        <w:tc>
+          <w:tcPr/>
+          <w:p>
+            <w:pPr>
+              <w:pStyle w:val="Compact"/>
+              <w:jc w:val="left"/>
+            </w:pPr>
+            <w:r>
+              <w:t xml:space="preserve">LA JOYA ISD</w:t>
+            </w:r>
+          </w:p>
+        </w:tc>
+        <w:tc>
+          <w:tcPr/>
+          <w:p>
+            <w:pPr>
+              <w:pStyle w:val="Compact"/>
+              <w:jc w:val="right"/>
+            </w:pPr>
+            <w:r>
+              <w:t xml:space="preserve">6</w:t>
+            </w:r>
+          </w:p>
+        </w:tc>
+        <w:tc>
+          <w:tcPr/>
+          <w:p>
+            <w:pPr>
+              <w:pStyle w:val="Compact"/>
+              <w:jc w:val="left"/>
+            </w:pPr>
+            <w:r>
+              <w:t xml:space="preserve">HIDALGO</w:t>
+            </w:r>
+          </w:p>
+        </w:tc>
+        <w:tc>
+          <w:tcPr/>
+          <w:p>
+            <w:pPr>
+              <w:pStyle w:val="Compact"/>
+              <w:jc w:val="right"/>
+            </w:pPr>
+            <w:r>
+              <w:t xml:space="preserve">1</w:t>
+            </w:r>
+          </w:p>
+        </w:tc>
+        <w:tc>
+          <w:tcPr/>
+          <w:p>
+            <w:pPr>
+              <w:pStyle w:val="Compact"/>
+              <w:jc w:val="right"/>
+            </w:pPr>
+            <w:r>
+              <w:t xml:space="preserve">24,163</w:t>
+            </w:r>
+          </w:p>
+        </w:tc>
+        <w:tc>
+          <w:tcPr/>
+          <w:p>
+            <w:pPr>
+              <w:pStyle w:val="Compact"/>
+              <w:jc w:val="right"/>
+            </w:pPr>
+            <w:r>
+              <w:t xml:space="preserve">93.2</w:t>
+            </w:r>
+          </w:p>
+        </w:tc>
+        <w:tc>
+          <w:tcPr/>
+          <w:p>
+            <w:pPr>
+              <w:pStyle w:val="Compact"/>
+              <w:jc w:val="right"/>
+            </w:pPr>
+            <w:r>
+              <w:t xml:space="preserve">71.2</w:t>
+            </w:r>
+          </w:p>
+        </w:tc>
+        <w:tc>
+          <w:tcPr/>
+          <w:p>
+            <w:pPr>
+              <w:pStyle w:val="Compact"/>
+              <w:jc w:val="right"/>
+            </w:pPr>
+            <w:r>
+              <w:t xml:space="preserve">73.5</w:t>
+            </w:r>
+          </w:p>
+        </w:tc>
+        <w:tc>
+          <w:tcPr/>
+          <w:p>
+            <w:pPr>
+              <w:pStyle w:val="Compact"/>
+              <w:jc w:val="right"/>
+            </w:pPr>
+            <w:r>
+              <w:t xml:space="preserve">55.6</w:t>
+            </w:r>
+          </w:p>
+        </w:tc>
+        <w:tc>
+          <w:tcPr/>
+          <w:p>
+            <w:pPr>
+              <w:pStyle w:val="Compact"/>
+              <w:jc w:val="left"/>
+            </w:pPr>
+            <w:r>
+              <w:t xml:space="preserve">Yes</w:t>
+            </w:r>
+          </w:p>
+        </w:tc>
+        <w:tc>
+          <w:tcPr/>
+          <w:p>
+            <w:pPr>
+              <w:pStyle w:val="Compact"/>
+              <w:jc w:val="left"/>
+            </w:pPr>
+            <w:r>
+              <w:t xml:space="preserve">Yes</w:t>
+            </w:r>
+          </w:p>
+        </w:tc>
+        <w:tc>
+          <w:tcPr/>
+          <w:p>
+            <w:pPr>
+              <w:pStyle w:val="Compact"/>
+              <w:jc w:val="left"/>
+            </w:pPr>
+            <w:r>
+              <w:t xml:space="preserve">Yes</w:t>
+            </w:r>
+          </w:p>
+        </w:tc>
+      </w:tr>
+      <w:tr>
+        <w:tc>
+          <w:tcPr/>
+          <w:p>
+            <w:pPr>
+              <w:pStyle w:val="Compact"/>
+              <w:jc w:val="left"/>
+            </w:pPr>
+            <w:r>
+              <w:t xml:space="preserve">EAGLE PASS ISD</w:t>
+            </w:r>
+          </w:p>
+        </w:tc>
+        <w:tc>
+          <w:tcPr/>
+          <w:p>
+            <w:pPr>
+              <w:pStyle w:val="Compact"/>
+              <w:jc w:val="right"/>
+            </w:pPr>
+            <w:r>
+              <w:t xml:space="preserve">7</w:t>
+            </w:r>
+          </w:p>
+        </w:tc>
+        <w:tc>
+          <w:tcPr/>
+          <w:p>
+            <w:pPr>
+              <w:pStyle w:val="Compact"/>
+              <w:jc w:val="left"/>
+            </w:pPr>
+            <w:r>
+              <w:t xml:space="preserve">MAVERICK</w:t>
+            </w:r>
+          </w:p>
+        </w:tc>
+        <w:tc>
+          <w:tcPr/>
+          <w:p>
+            <w:pPr>
+              <w:pStyle w:val="Compact"/>
+              <w:jc w:val="right"/>
+            </w:pPr>
+            <w:r>
+              <w:t xml:space="preserve">20</w:t>
+            </w:r>
+          </w:p>
+        </w:tc>
+        <w:tc>
+          <w:tcPr/>
+          <w:p>
+            <w:pPr>
+              <w:pStyle w:val="Compact"/>
+              <w:jc w:val="right"/>
+            </w:pPr>
+            <w:r>
+              <w:t xml:space="preserve">13,385</w:t>
+            </w:r>
+          </w:p>
+        </w:tc>
+        <w:tc>
+          <w:tcPr/>
+          <w:p>
+            <w:pPr>
+              <w:pStyle w:val="Compact"/>
+              <w:jc w:val="right"/>
+            </w:pPr>
+            <w:r>
+              <w:t xml:space="preserve">83.1</w:t>
+            </w:r>
+          </w:p>
+        </w:tc>
+        <w:tc>
+          <w:tcPr/>
+          <w:p>
+            <w:pPr>
+              <w:pStyle w:val="Compact"/>
+              <w:jc w:val="right"/>
+            </w:pPr>
+            <w:r>
+              <w:t xml:space="preserve">71.1</w:t>
+            </w:r>
+          </w:p>
+        </w:tc>
+        <w:tc>
+          <w:tcPr/>
+          <w:p>
+            <w:pPr>
+              <w:pStyle w:val="Compact"/>
+              <w:jc w:val="right"/>
+            </w:pPr>
+            <w:r>
+              <w:t xml:space="preserve">64.1</w:t>
+            </w:r>
+          </w:p>
+        </w:tc>
+        <w:tc>
+          <w:tcPr/>
+          <w:p>
+            <w:pPr>
+              <w:pStyle w:val="Compact"/>
+              <w:jc w:val="right"/>
+            </w:pPr>
+            <w:r>
+              <w:t xml:space="preserve">80.2</w:t>
+            </w:r>
+          </w:p>
+        </w:tc>
+        <w:tc>
+          <w:tcPr/>
+          <w:p>
+            <w:pPr>
+              <w:pStyle w:val="Compact"/>
+              <w:jc w:val="left"/>
+            </w:pPr>
+            <w:r>
+              <w:t xml:space="preserve">No</w:t>
+            </w:r>
+          </w:p>
+        </w:tc>
+        <w:tc>
+          <w:tcPr/>
+          <w:p>
+            <w:pPr>
+              <w:pStyle w:val="Compact"/>
+              <w:jc w:val="left"/>
+            </w:pPr>
+            <w:r>
+              <w:t xml:space="preserve">Yes</w:t>
+            </w:r>
+          </w:p>
+        </w:tc>
+        <w:tc>
+          <w:tcPr/>
+          <w:p>
+            <w:pPr>
+              <w:pStyle w:val="Compact"/>
+              <w:jc w:val="left"/>
+            </w:pPr>
+            <w:r>
+              <w:t xml:space="preserve">Yes</w:t>
+            </w:r>
+          </w:p>
+        </w:tc>
+      </w:tr>
+      <w:tr>
+        <w:tc>
+          <w:tcPr/>
+          <w:p>
+            <w:pPr>
+              <w:pStyle w:val="Compact"/>
+              <w:jc w:val="left"/>
+            </w:pPr>
+            <w:r>
+              <w:t xml:space="preserve">EDINBURG ISD</w:t>
+            </w:r>
+          </w:p>
+        </w:tc>
+        <w:tc>
+          <w:tcPr/>
+          <w:p>
+            <w:pPr>
+              <w:pStyle w:val="Compact"/>
+              <w:jc w:val="right"/>
+            </w:pPr>
+            <w:r>
+              <w:t xml:space="preserve">8</w:t>
+            </w:r>
+          </w:p>
+        </w:tc>
+        <w:tc>
+          <w:tcPr/>
+          <w:p>
+            <w:pPr>
+              <w:pStyle w:val="Compact"/>
+              <w:jc w:val="left"/>
+            </w:pPr>
+            <w:r>
+              <w:t xml:space="preserve">HIDALGO</w:t>
+            </w:r>
+          </w:p>
+        </w:tc>
+        <w:tc>
+          <w:tcPr/>
+          <w:p>
+            <w:pPr>
+              <w:pStyle w:val="Compact"/>
+              <w:jc w:val="right"/>
+            </w:pPr>
+            <w:r>
+              <w:t xml:space="preserve">1</w:t>
+            </w:r>
+          </w:p>
+        </w:tc>
+        <w:tc>
+          <w:tcPr/>
+          <w:p>
+            <w:pPr>
+              <w:pStyle w:val="Compact"/>
+              <w:jc w:val="right"/>
+            </w:pPr>
+            <w:r>
+              <w:t xml:space="preserve">32,078</w:t>
+            </w:r>
+          </w:p>
+        </w:tc>
+        <w:tc>
+          <w:tcPr/>
+          <w:p>
+            <w:pPr>
+              <w:pStyle w:val="Compact"/>
+              <w:jc w:val="right"/>
+            </w:pPr>
+            <w:r>
+              <w:t xml:space="preserve">82.2</w:t>
+            </w:r>
+          </w:p>
+        </w:tc>
+        <w:tc>
+          <w:tcPr/>
+          <w:p>
+            <w:pPr>
+              <w:pStyle w:val="Compact"/>
+              <w:jc w:val="right"/>
+            </w:pPr>
+            <w:r>
+              <w:t xml:space="preserve">68.6</w:t>
+            </w:r>
+          </w:p>
+        </w:tc>
+        <w:tc>
+          <w:tcPr/>
+          <w:p>
+            <w:pPr>
+              <w:pStyle w:val="Compact"/>
+              <w:jc w:val="right"/>
+            </w:pPr>
+            <w:r>
+              <w:t xml:space="preserve">75.7</w:t>
+            </w:r>
+          </w:p>
+        </w:tc>
+        <w:tc>
+          <w:tcPr/>
+          <w:p>
+            <w:pPr>
+              <w:pStyle w:val="Compact"/>
+              <w:jc w:val="right"/>
+            </w:pPr>
+            <w:r>
+              <w:t xml:space="preserve">49.3</w:t>
+            </w:r>
+          </w:p>
+        </w:tc>
+        <w:tc>
+          <w:tcPr/>
+          <w:p>
+            <w:pPr>
+              <w:pStyle w:val="Compact"/>
+              <w:jc w:val="left"/>
+            </w:pPr>
+            <w:r>
+              <w:t xml:space="preserve">Yes</w:t>
+            </w:r>
+          </w:p>
+        </w:tc>
+        <w:tc>
+          <w:tcPr/>
+          <w:p>
+            <w:pPr>
+              <w:pStyle w:val="Compact"/>
+              <w:jc w:val="left"/>
+            </w:pPr>
+            <w:r>
+              <w:t xml:space="preserve">Yes</w:t>
+            </w:r>
+          </w:p>
+        </w:tc>
+        <w:tc>
+          <w:tcPr/>
+          <w:p>
+            <w:pPr>
+              <w:pStyle w:val="Compact"/>
+              <w:jc w:val="left"/>
+            </w:pPr>
+            <w:r>
+              <w:t xml:space="preserve">Yes</w:t>
+            </w:r>
+          </w:p>
+        </w:tc>
+      </w:tr>
+      <w:tr>
+        <w:tc>
+          <w:tcPr/>
+          <w:p>
+            <w:pPr>
+              <w:pStyle w:val="Compact"/>
+              <w:jc w:val="left"/>
+            </w:pPr>
+            <w:r>
+              <w:t xml:space="preserve">SAN ANTONIO ISD</w:t>
+            </w:r>
+          </w:p>
+        </w:tc>
+        <w:tc>
+          <w:tcPr/>
+          <w:p>
+            <w:pPr>
+              <w:pStyle w:val="Compact"/>
+              <w:jc w:val="right"/>
+            </w:pPr>
+            <w:r>
+              <w:t xml:space="preserve">9</w:t>
+            </w:r>
+          </w:p>
+        </w:tc>
+        <w:tc>
+          <w:tcPr/>
+          <w:p>
+            <w:pPr>
+              <w:pStyle w:val="Compact"/>
+              <w:jc w:val="left"/>
+            </w:pPr>
+            <w:r>
+              <w:t xml:space="preserve">BEXAR</w:t>
+            </w:r>
+          </w:p>
+        </w:tc>
+        <w:tc>
+          <w:tcPr/>
+          <w:p>
+            <w:pPr>
+              <w:pStyle w:val="Compact"/>
+              <w:jc w:val="right"/>
+            </w:pPr>
+            <w:r>
+              <w:t xml:space="preserve">20</w:t>
+            </w:r>
+          </w:p>
+        </w:tc>
+        <w:tc>
+          <w:tcPr/>
+          <w:p>
+            <w:pPr>
+              <w:pStyle w:val="Compact"/>
+              <w:jc w:val="right"/>
+            </w:pPr>
+            <w:r>
+              <w:t xml:space="preserve">44,731</w:t>
+            </w:r>
+          </w:p>
+        </w:tc>
+        <w:tc>
+          <w:tcPr/>
+          <w:p>
+            <w:pPr>
+              <w:pStyle w:val="Compact"/>
+              <w:jc w:val="right"/>
+            </w:pPr>
+            <w:r>
+              <w:t xml:space="preserve">87.9</w:t>
+            </w:r>
+          </w:p>
+        </w:tc>
+        <w:tc>
+          <w:tcPr/>
+          <w:p>
+            <w:pPr>
+              <w:pStyle w:val="Compact"/>
+              <w:jc w:val="right"/>
+            </w:pPr>
+            <w:r>
+              <w:t xml:space="preserve">67.2</w:t>
+            </w:r>
+          </w:p>
+        </w:tc>
+        <w:tc>
+          <w:tcPr/>
+          <w:p>
+            <w:pPr>
+              <w:pStyle w:val="Compact"/>
+              <w:jc w:val="right"/>
+            </w:pPr>
+            <w:r>
+              <w:t xml:space="preserve">67.1</w:t>
+            </w:r>
+          </w:p>
+        </w:tc>
+        <w:tc>
+          <w:tcPr/>
+          <w:p>
+            <w:pPr>
+              <w:pStyle w:val="Compact"/>
+              <w:jc w:val="right"/>
+            </w:pPr>
+            <w:r>
+              <w:t xml:space="preserve">50.9</w:t>
+            </w:r>
+          </w:p>
+        </w:tc>
+        <w:tc>
+          <w:tcPr/>
+          <w:p>
+            <w:pPr>
+              <w:pStyle w:val="Compact"/>
+              <w:jc w:val="left"/>
+            </w:pPr>
+            <w:r>
+              <w:t xml:space="preserve">Yes</w:t>
+            </w:r>
+          </w:p>
+        </w:tc>
+        <w:tc>
+          <w:tcPr/>
+          <w:p>
+            <w:pPr>
+              <w:pStyle w:val="Compact"/>
+              <w:jc w:val="left"/>
+            </w:pPr>
+            <w:r>
+              <w:t xml:space="preserve">Yes</w:t>
+            </w:r>
+          </w:p>
+        </w:tc>
+        <w:tc>
+          <w:tcPr/>
+          <w:p>
+            <w:pPr>
+              <w:pStyle w:val="Compact"/>
+              <w:jc w:val="left"/>
+            </w:pPr>
+            <w:r>
+              <w:t xml:space="preserve">Yes</w:t>
+            </w:r>
+          </w:p>
+        </w:tc>
+      </w:tr>
+      <w:tr>
+        <w:tc>
+          <w:tcPr/>
+          <w:p>
+            <w:pPr>
+              <w:pStyle w:val="Compact"/>
+              <w:jc w:val="left"/>
+            </w:pPr>
+            <w:r>
+              <w:t xml:space="preserve">HARLINGEN CONS ISD</w:t>
+            </w:r>
+          </w:p>
+        </w:tc>
+        <w:tc>
+          <w:tcPr/>
+          <w:p>
+            <w:pPr>
+              <w:pStyle w:val="Compact"/>
+              <w:jc w:val="right"/>
+            </w:pPr>
+            <w:r>
+              <w:t xml:space="preserve">10</w:t>
+            </w:r>
+          </w:p>
+        </w:tc>
+        <w:tc>
+          <w:tcPr/>
+          <w:p>
+            <w:pPr>
+              <w:pStyle w:val="Compact"/>
+              <w:jc w:val="left"/>
+            </w:pPr>
+            <w:r>
+              <w:t xml:space="preserve">CAMERON</w:t>
+            </w:r>
+          </w:p>
+        </w:tc>
+        <w:tc>
+          <w:tcPr/>
+          <w:p>
+            <w:pPr>
+              <w:pStyle w:val="Compact"/>
+              <w:jc w:val="right"/>
+            </w:pPr>
+            <w:r>
+              <w:t xml:space="preserve">1</w:t>
+            </w:r>
+          </w:p>
+        </w:tc>
+        <w:tc>
+          <w:tcPr/>
+          <w:p>
+            <w:pPr>
+              <w:pStyle w:val="Compact"/>
+              <w:jc w:val="right"/>
+            </w:pPr>
+            <w:r>
+              <w:t xml:space="preserve">17,037</w:t>
+            </w:r>
+          </w:p>
+        </w:tc>
+        <w:tc>
+          <w:tcPr/>
+          <w:p>
+            <w:pPr>
+              <w:pStyle w:val="Compact"/>
+              <w:jc w:val="right"/>
+            </w:pPr>
+            <w:r>
+              <w:t xml:space="preserve">76.5</w:t>
+            </w:r>
+          </w:p>
+        </w:tc>
+        <w:tc>
+          <w:tcPr/>
+          <w:p>
+            <w:pPr>
+              <w:pStyle w:val="Compact"/>
+              <w:jc w:val="right"/>
+            </w:pPr>
+            <w:r>
+              <w:t xml:space="preserve">66.9</w:t>
+            </w:r>
+          </w:p>
+        </w:tc>
+        <w:tc>
+          <w:tcPr/>
+          <w:p>
+            <w:pPr>
+              <w:pStyle w:val="Compact"/>
+              <w:jc w:val="right"/>
+            </w:pPr>
+            <w:r>
+              <w:t xml:space="preserve">71.8</w:t>
+            </w:r>
+          </w:p>
+        </w:tc>
+        <w:tc>
+          <w:tcPr/>
+          <w:p>
+            <w:pPr>
+              <w:pStyle w:val="Compact"/>
+              <w:jc w:val="right"/>
+            </w:pPr>
+            <w:r>
+              <w:t xml:space="preserve">47.8</w:t>
+            </w:r>
+          </w:p>
+        </w:tc>
+        <w:tc>
+          <w:tcPr/>
+          <w:p>
+            <w:pPr>
+              <w:pStyle w:val="Compact"/>
+              <w:jc w:val="left"/>
+            </w:pPr>
+            <w:r>
+              <w:t xml:space="preserve">Yes</w:t>
+            </w:r>
+          </w:p>
+        </w:tc>
+        <w:tc>
+          <w:tcPr/>
+          <w:p>
+            <w:pPr>
+              <w:pStyle w:val="Compact"/>
+              <w:jc w:val="left"/>
+            </w:pPr>
+            <w:r>
+              <w:t xml:space="preserve">Yes</w:t>
+            </w:r>
+          </w:p>
+        </w:tc>
+        <w:tc>
+          <w:tcPr/>
+          <w:p>
+            <w:pPr>
+              <w:pStyle w:val="Compact"/>
+              <w:jc w:val="left"/>
+            </w:pPr>
+            <w:r>
+              <w:t xml:space="preserve">Yes</w:t>
+            </w:r>
+          </w:p>
+        </w:tc>
+      </w:tr>
+    </w:tbl>
+    <w:p>
+      <w:pPr>
+        <w:pStyle w:val="BodyText"/>
+      </w:pPr>
+    </w:p>
     <w:bookmarkEnd w:id="32"/>
     <w:bookmarkStart w:id="33" w:name="large-districts"/>
     <w:p>
@@ -491,6 +2140,923 @@
       <w:r>
         <w:t xml:space="preserve">Districts are considered large if they have at least 50,000 students.</w:t>
       </w:r>
+      <w:r>
+        <w:t xml:space="preserve"> </w:t>
+      </w:r>
+    </w:p>
+    <w:p>
+      <w:pPr>
+        <w:pStyle w:val="TableCaption"/>
+      </w:pPr>
+      <w:r>
+        <w:t xml:space="preserve">Top 5 Large Districts</w:t>
+      </w:r>
+    </w:p>
+    <w:tbl>
+      <w:tblPr>
+        <w:tblStyle w:val="Table"/>
+        <w:tblW w:type="pct" w:w="5000"/>
+        <w:tblLook w:firstRow="1" w:lastRow="0" w:firstColumn="0" w:lastColumn="0" w:noHBand="0" w:noVBand="0" w:val="0020"/>
+        <w:tblCaption w:val="Top 5 Large Districts"/>
+      </w:tblPr>
+      <w:tblGrid>
+        <w:gridCol w:w="612"/>
+        <w:gridCol w:w="218"/>
+        <w:gridCol w:w="350"/>
+        <w:gridCol w:w="481"/>
+        <w:gridCol w:w="743"/>
+        <w:gridCol w:w="1268"/>
+        <w:gridCol w:w="612"/>
+        <w:gridCol w:w="962"/>
+        <w:gridCol w:w="1137"/>
+        <w:gridCol w:w="568"/>
+        <w:gridCol w:w="787"/>
+        <w:gridCol w:w="175"/>
+      </w:tblGrid>
+      <w:tr>
+        <w:trPr>
+          <w:tblHeader w:val="true"/>
+        </w:trPr>
+        <w:tc>
+          <w:tcPr/>
+          <w:p>
+            <w:pPr>
+              <w:pStyle w:val="Compact"/>
+              <w:jc w:val="left"/>
+            </w:pPr>
+            <w:r>
+              <w:t xml:space="preserve">District Name</w:t>
+            </w:r>
+          </w:p>
+        </w:tc>
+        <w:tc>
+          <w:tcPr/>
+          <w:p>
+            <w:pPr>
+              <w:pStyle w:val="Compact"/>
+              <w:jc w:val="right"/>
+            </w:pPr>
+            <w:r>
+              <w:t xml:space="preserve">Rank</w:t>
+            </w:r>
+          </w:p>
+        </w:tc>
+        <w:tc>
+          <w:tcPr/>
+          <w:p>
+            <w:pPr>
+              <w:pStyle w:val="Compact"/>
+              <w:jc w:val="left"/>
+            </w:pPr>
+            <w:r>
+              <w:t xml:space="preserve">County</w:t>
+            </w:r>
+          </w:p>
+        </w:tc>
+        <w:tc>
+          <w:tcPr/>
+          <w:p>
+            <w:pPr>
+              <w:pStyle w:val="Compact"/>
+              <w:jc w:val="right"/>
+            </w:pPr>
+            <w:r>
+              <w:t xml:space="preserve">ESC Region</w:t>
+            </w:r>
+          </w:p>
+        </w:tc>
+        <w:tc>
+          <w:tcPr/>
+          <w:p>
+            <w:pPr>
+              <w:pStyle w:val="Compact"/>
+              <w:jc w:val="right"/>
+            </w:pPr>
+            <w:r>
+              <w:t xml:space="preserve">Total Enrollment</w:t>
+            </w:r>
+          </w:p>
+        </w:tc>
+        <w:tc>
+          <w:tcPr/>
+          <w:p>
+            <w:pPr>
+              <w:pStyle w:val="Compact"/>
+              <w:jc w:val="right"/>
+            </w:pPr>
+            <w:r>
+              <w:t xml:space="preserve">% Economically Disadvantaged</w:t>
+            </w:r>
+          </w:p>
+        </w:tc>
+        <w:tc>
+          <w:tcPr/>
+          <w:p>
+            <w:pPr>
+              <w:pStyle w:val="Compact"/>
+              <w:jc w:val="right"/>
+            </w:pPr>
+            <w:r>
+              <w:t xml:space="preserve">Overall Score</w:t>
+            </w:r>
+          </w:p>
+        </w:tc>
+        <w:tc>
+          <w:tcPr/>
+          <w:p>
+            <w:pPr>
+              <w:pStyle w:val="Compact"/>
+              <w:jc w:val="right"/>
+            </w:pPr>
+            <w:r>
+              <w:t xml:space="preserve">% Lunch Participation</w:t>
+            </w:r>
+          </w:p>
+        </w:tc>
+        <w:tc>
+          <w:tcPr/>
+          <w:p>
+            <w:pPr>
+              <w:pStyle w:val="Compact"/>
+              <w:jc w:val="right"/>
+            </w:pPr>
+            <w:r>
+              <w:t xml:space="preserve">% Breakfast Participation</w:t>
+            </w:r>
+          </w:p>
+        </w:tc>
+        <w:tc>
+          <w:tcPr/>
+          <w:p>
+            <w:pPr>
+              <w:pStyle w:val="Compact"/>
+              <w:jc w:val="left"/>
+            </w:pPr>
+            <w:r>
+              <w:t xml:space="preserve">CACFP Supper</w:t>
+            </w:r>
+          </w:p>
+        </w:tc>
+        <w:tc>
+          <w:tcPr/>
+          <w:p>
+            <w:pPr>
+              <w:pStyle w:val="Compact"/>
+              <w:jc w:val="left"/>
+            </w:pPr>
+            <w:r>
+              <w:t xml:space="preserve">Afterschool Snack</w:t>
+            </w:r>
+          </w:p>
+        </w:tc>
+        <w:tc>
+          <w:tcPr/>
+          <w:p>
+            <w:pPr>
+              <w:pStyle w:val="Compact"/>
+              <w:jc w:val="left"/>
+            </w:pPr>
+            <w:r>
+              <w:t xml:space="preserve">CEP</w:t>
+            </w:r>
+          </w:p>
+        </w:tc>
+      </w:tr>
+      <w:tr>
+        <w:tc>
+          <w:tcPr/>
+          <w:p>
+            <w:pPr>
+              <w:pStyle w:val="Compact"/>
+              <w:jc w:val="left"/>
+            </w:pPr>
+            <w:r>
+              <w:t xml:space="preserve">IDEA ACADEMY</w:t>
+            </w:r>
+          </w:p>
+        </w:tc>
+        <w:tc>
+          <w:tcPr/>
+          <w:p>
+            <w:pPr>
+              <w:pStyle w:val="Compact"/>
+              <w:jc w:val="right"/>
+            </w:pPr>
+            <w:r>
+              <w:t xml:space="preserve">1</w:t>
+            </w:r>
+          </w:p>
+        </w:tc>
+        <w:tc>
+          <w:tcPr/>
+          <w:p>
+            <w:pPr>
+              <w:pStyle w:val="Compact"/>
+              <w:jc w:val="left"/>
+            </w:pPr>
+            <w:r>
+              <w:t xml:space="preserve">HIDALGO</w:t>
+            </w:r>
+          </w:p>
+        </w:tc>
+        <w:tc>
+          <w:tcPr/>
+          <w:p>
+            <w:pPr>
+              <w:pStyle w:val="Compact"/>
+              <w:jc w:val="right"/>
+            </w:pPr>
+            <w:r>
+              <w:t xml:space="preserve">1</w:t>
+            </w:r>
+          </w:p>
+        </w:tc>
+        <w:tc>
+          <w:tcPr/>
+          <w:p>
+            <w:pPr>
+              <w:pStyle w:val="Compact"/>
+              <w:jc w:val="right"/>
+            </w:pPr>
+            <w:r>
+              <w:t xml:space="preserve">67,988</w:t>
+            </w:r>
+          </w:p>
+        </w:tc>
+        <w:tc>
+          <w:tcPr/>
+          <w:p>
+            <w:pPr>
+              <w:pStyle w:val="Compact"/>
+              <w:jc w:val="right"/>
+            </w:pPr>
+            <w:r>
+              <w:t xml:space="preserve">83.3</w:t>
+            </w:r>
+          </w:p>
+        </w:tc>
+        <w:tc>
+          <w:tcPr/>
+          <w:p>
+            <w:pPr>
+              <w:pStyle w:val="Compact"/>
+              <w:jc w:val="right"/>
+            </w:pPr>
+            <w:r>
+              <w:t xml:space="preserve">81.1</w:t>
+            </w:r>
+          </w:p>
+        </w:tc>
+        <w:tc>
+          <w:tcPr/>
+          <w:p>
+            <w:pPr>
+              <w:pStyle w:val="Compact"/>
+              <w:jc w:val="right"/>
+            </w:pPr>
+            <w:r>
+              <w:t xml:space="preserve">79.5</w:t>
+            </w:r>
+          </w:p>
+        </w:tc>
+        <w:tc>
+          <w:tcPr/>
+          <w:p>
+            <w:pPr>
+              <w:pStyle w:val="Compact"/>
+              <w:jc w:val="right"/>
+            </w:pPr>
+            <w:r>
+              <w:t xml:space="preserve">72.3</w:t>
+            </w:r>
+          </w:p>
+        </w:tc>
+        <w:tc>
+          <w:tcPr/>
+          <w:p>
+            <w:pPr>
+              <w:pStyle w:val="Compact"/>
+              <w:jc w:val="left"/>
+            </w:pPr>
+            <w:r>
+              <w:t xml:space="preserve">Yes</w:t>
+            </w:r>
+          </w:p>
+        </w:tc>
+        <w:tc>
+          <w:tcPr/>
+          <w:p>
+            <w:pPr>
+              <w:pStyle w:val="Compact"/>
+              <w:jc w:val="left"/>
+            </w:pPr>
+            <w:r>
+              <w:t xml:space="preserve">Yes</w:t>
+            </w:r>
+          </w:p>
+        </w:tc>
+        <w:tc>
+          <w:tcPr/>
+          <w:p>
+            <w:pPr>
+              <w:pStyle w:val="Compact"/>
+              <w:jc w:val="left"/>
+            </w:pPr>
+            <w:r>
+              <w:t xml:space="preserve">Yes</w:t>
+            </w:r>
+          </w:p>
+        </w:tc>
+      </w:tr>
+      <w:tr>
+        <w:tc>
+          <w:tcPr/>
+          <w:p>
+            <w:pPr>
+              <w:pStyle w:val="Compact"/>
+              <w:jc w:val="left"/>
+            </w:pPr>
+            <w:r>
+              <w:t xml:space="preserve">ALDINE ISD</w:t>
+            </w:r>
+          </w:p>
+        </w:tc>
+        <w:tc>
+          <w:tcPr/>
+          <w:p>
+            <w:pPr>
+              <w:pStyle w:val="Compact"/>
+              <w:jc w:val="right"/>
+            </w:pPr>
+            <w:r>
+              <w:t xml:space="preserve">2</w:t>
+            </w:r>
+          </w:p>
+        </w:tc>
+        <w:tc>
+          <w:tcPr/>
+          <w:p>
+            <w:pPr>
+              <w:pStyle w:val="Compact"/>
+              <w:jc w:val="left"/>
+            </w:pPr>
+            <w:r>
+              <w:t xml:space="preserve">HARRIS</w:t>
+            </w:r>
+          </w:p>
+        </w:tc>
+        <w:tc>
+          <w:tcPr/>
+          <w:p>
+            <w:pPr>
+              <w:pStyle w:val="Compact"/>
+              <w:jc w:val="right"/>
+            </w:pPr>
+            <w:r>
+              <w:t xml:space="preserve">4</w:t>
+            </w:r>
+          </w:p>
+        </w:tc>
+        <w:tc>
+          <w:tcPr/>
+          <w:p>
+            <w:pPr>
+              <w:pStyle w:val="Compact"/>
+              <w:jc w:val="right"/>
+            </w:pPr>
+            <w:r>
+              <w:t xml:space="preserve">61,642</w:t>
+            </w:r>
+          </w:p>
+        </w:tc>
+        <w:tc>
+          <w:tcPr/>
+          <w:p>
+            <w:pPr>
+              <w:pStyle w:val="Compact"/>
+              <w:jc w:val="right"/>
+            </w:pPr>
+            <w:r>
+              <w:t xml:space="preserve">89.7</w:t>
+            </w:r>
+          </w:p>
+        </w:tc>
+        <w:tc>
+          <w:tcPr/>
+          <w:p>
+            <w:pPr>
+              <w:pStyle w:val="Compact"/>
+              <w:jc w:val="right"/>
+            </w:pPr>
+            <w:r>
+              <w:t xml:space="preserve">61.2</w:t>
+            </w:r>
+          </w:p>
+        </w:tc>
+        <w:tc>
+          <w:tcPr/>
+          <w:p>
+            <w:pPr>
+              <w:pStyle w:val="Compact"/>
+              <w:jc w:val="right"/>
+            </w:pPr>
+            <w:r>
+              <w:t xml:space="preserve">69.0</w:t>
+            </w:r>
+          </w:p>
+        </w:tc>
+        <w:tc>
+          <w:tcPr/>
+          <w:p>
+            <w:pPr>
+              <w:pStyle w:val="Compact"/>
+              <w:jc w:val="right"/>
+            </w:pPr>
+            <w:r>
+              <w:t xml:space="preserve">37.9</w:t>
+            </w:r>
+          </w:p>
+        </w:tc>
+        <w:tc>
+          <w:tcPr/>
+          <w:p>
+            <w:pPr>
+              <w:pStyle w:val="Compact"/>
+              <w:jc w:val="left"/>
+            </w:pPr>
+            <w:r>
+              <w:t xml:space="preserve">Yes</w:t>
+            </w:r>
+          </w:p>
+        </w:tc>
+        <w:tc>
+          <w:tcPr/>
+          <w:p>
+            <w:pPr>
+              <w:pStyle w:val="Compact"/>
+              <w:jc w:val="left"/>
+            </w:pPr>
+            <w:r>
+              <w:t xml:space="preserve">Yes</w:t>
+            </w:r>
+          </w:p>
+        </w:tc>
+        <w:tc>
+          <w:tcPr/>
+          <w:p>
+            <w:pPr>
+              <w:pStyle w:val="Compact"/>
+              <w:jc w:val="left"/>
+            </w:pPr>
+            <w:r>
+              <w:t xml:space="preserve">No</w:t>
+            </w:r>
+          </w:p>
+        </w:tc>
+      </w:tr>
+      <w:tr>
+        <w:tc>
+          <w:tcPr/>
+          <w:p>
+            <w:pPr>
+              <w:pStyle w:val="Compact"/>
+              <w:jc w:val="left"/>
+            </w:pPr>
+            <w:r>
+              <w:t xml:space="preserve">HOUSTON ISD</w:t>
+            </w:r>
+          </w:p>
+        </w:tc>
+        <w:tc>
+          <w:tcPr/>
+          <w:p>
+            <w:pPr>
+              <w:pStyle w:val="Compact"/>
+              <w:jc w:val="right"/>
+            </w:pPr>
+            <w:r>
+              <w:t xml:space="preserve">3</w:t>
+            </w:r>
+          </w:p>
+        </w:tc>
+        <w:tc>
+          <w:tcPr/>
+          <w:p>
+            <w:pPr>
+              <w:pStyle w:val="Compact"/>
+              <w:jc w:val="left"/>
+            </w:pPr>
+            <w:r>
+              <w:t xml:space="preserve">HARRIS</w:t>
+            </w:r>
+          </w:p>
+        </w:tc>
+        <w:tc>
+          <w:tcPr/>
+          <w:p>
+            <w:pPr>
+              <w:pStyle w:val="Compact"/>
+              <w:jc w:val="right"/>
+            </w:pPr>
+            <w:r>
+              <w:t xml:space="preserve">4</w:t>
+            </w:r>
+          </w:p>
+        </w:tc>
+        <w:tc>
+          <w:tcPr/>
+          <w:p>
+            <w:pPr>
+              <w:pStyle w:val="Compact"/>
+              <w:jc w:val="right"/>
+            </w:pPr>
+            <w:r>
+              <w:t xml:space="preserve">194,622</w:t>
+            </w:r>
+          </w:p>
+        </w:tc>
+        <w:tc>
+          <w:tcPr/>
+          <w:p>
+            <w:pPr>
+              <w:pStyle w:val="Compact"/>
+              <w:jc w:val="right"/>
+            </w:pPr>
+            <w:r>
+              <w:t xml:space="preserve">79.2</w:t>
+            </w:r>
+          </w:p>
+        </w:tc>
+        <w:tc>
+          <w:tcPr/>
+          <w:p>
+            <w:pPr>
+              <w:pStyle w:val="Compact"/>
+              <w:jc w:val="right"/>
+            </w:pPr>
+            <w:r>
+              <w:t xml:space="preserve">58.7</w:t>
+            </w:r>
+          </w:p>
+        </w:tc>
+        <w:tc>
+          <w:tcPr/>
+          <w:p>
+            <w:pPr>
+              <w:pStyle w:val="Compact"/>
+              <w:jc w:val="right"/>
+            </w:pPr>
+            <w:r>
+              <w:t xml:space="preserve">56.0</w:t>
+            </w:r>
+          </w:p>
+        </w:tc>
+        <w:tc>
+          <w:tcPr/>
+          <w:p>
+            <w:pPr>
+              <w:pStyle w:val="Compact"/>
+              <w:jc w:val="right"/>
+            </w:pPr>
+            <w:r>
+              <w:t xml:space="preserve">39.5</w:t>
+            </w:r>
+          </w:p>
+        </w:tc>
+        <w:tc>
+          <w:tcPr/>
+          <w:p>
+            <w:pPr>
+              <w:pStyle w:val="Compact"/>
+              <w:jc w:val="left"/>
+            </w:pPr>
+            <w:r>
+              <w:t xml:space="preserve">Yes</w:t>
+            </w:r>
+          </w:p>
+        </w:tc>
+        <w:tc>
+          <w:tcPr/>
+          <w:p>
+            <w:pPr>
+              <w:pStyle w:val="Compact"/>
+              <w:jc w:val="left"/>
+            </w:pPr>
+            <w:r>
+              <w:t xml:space="preserve">Yes</w:t>
+            </w:r>
+          </w:p>
+        </w:tc>
+        <w:tc>
+          <w:tcPr/>
+          <w:p>
+            <w:pPr>
+              <w:pStyle w:val="Compact"/>
+              <w:jc w:val="left"/>
+            </w:pPr>
+            <w:r>
+              <w:t xml:space="preserve">Yes</w:t>
+            </w:r>
+          </w:p>
+        </w:tc>
+      </w:tr>
+      <w:tr>
+        <w:tc>
+          <w:tcPr/>
+          <w:p>
+            <w:pPr>
+              <w:pStyle w:val="Compact"/>
+              <w:jc w:val="left"/>
+            </w:pPr>
+            <w:r>
+              <w:t xml:space="preserve">DALLAS ISD</w:t>
+            </w:r>
+          </w:p>
+        </w:tc>
+        <w:tc>
+          <w:tcPr/>
+          <w:p>
+            <w:pPr>
+              <w:pStyle w:val="Compact"/>
+              <w:jc w:val="right"/>
+            </w:pPr>
+            <w:r>
+              <w:t xml:space="preserve">4</w:t>
+            </w:r>
+          </w:p>
+        </w:tc>
+        <w:tc>
+          <w:tcPr/>
+          <w:p>
+            <w:pPr>
+              <w:pStyle w:val="Compact"/>
+              <w:jc w:val="left"/>
+            </w:pPr>
+            <w:r>
+              <w:t xml:space="preserve">DALLAS</w:t>
+            </w:r>
+          </w:p>
+        </w:tc>
+        <w:tc>
+          <w:tcPr/>
+          <w:p>
+            <w:pPr>
+              <w:pStyle w:val="Compact"/>
+              <w:jc w:val="right"/>
+            </w:pPr>
+            <w:r>
+              <w:t xml:space="preserve">10</w:t>
+            </w:r>
+          </w:p>
+        </w:tc>
+        <w:tc>
+          <w:tcPr/>
+          <w:p>
+            <w:pPr>
+              <w:pStyle w:val="Compact"/>
+              <w:jc w:val="right"/>
+            </w:pPr>
+            <w:r>
+              <w:t xml:space="preserve">143,574</w:t>
+            </w:r>
+          </w:p>
+        </w:tc>
+        <w:tc>
+          <w:tcPr/>
+          <w:p>
+            <w:pPr>
+              <w:pStyle w:val="Compact"/>
+              <w:jc w:val="right"/>
+            </w:pPr>
+            <w:r>
+              <w:t xml:space="preserve">85.1</w:t>
+            </w:r>
+          </w:p>
+        </w:tc>
+        <w:tc>
+          <w:tcPr/>
+          <w:p>
+            <w:pPr>
+              <w:pStyle w:val="Compact"/>
+              <w:jc w:val="right"/>
+            </w:pPr>
+            <w:r>
+              <w:t xml:space="preserve">57.5</w:t>
+            </w:r>
+          </w:p>
+        </w:tc>
+        <w:tc>
+          <w:tcPr/>
+          <w:p>
+            <w:pPr>
+              <w:pStyle w:val="Compact"/>
+              <w:jc w:val="right"/>
+            </w:pPr>
+            <w:r>
+              <w:t xml:space="preserve">60.9</w:t>
+            </w:r>
+          </w:p>
+        </w:tc>
+        <w:tc>
+          <w:tcPr/>
+          <w:p>
+            <w:pPr>
+              <w:pStyle w:val="Compact"/>
+              <w:jc w:val="right"/>
+            </w:pPr>
+            <w:r>
+              <w:t xml:space="preserve">34.6</w:t>
+            </w:r>
+          </w:p>
+        </w:tc>
+        <w:tc>
+          <w:tcPr/>
+          <w:p>
+            <w:pPr>
+              <w:pStyle w:val="Compact"/>
+              <w:jc w:val="left"/>
+            </w:pPr>
+            <w:r>
+              <w:t xml:space="preserve">Yes</w:t>
+            </w:r>
+          </w:p>
+        </w:tc>
+        <w:tc>
+          <w:tcPr/>
+          <w:p>
+            <w:pPr>
+              <w:pStyle w:val="Compact"/>
+              <w:jc w:val="left"/>
+            </w:pPr>
+            <w:r>
+              <w:t xml:space="preserve">Yes</w:t>
+            </w:r>
+          </w:p>
+        </w:tc>
+        <w:tc>
+          <w:tcPr/>
+          <w:p>
+            <w:pPr>
+              <w:pStyle w:val="Compact"/>
+              <w:jc w:val="left"/>
+            </w:pPr>
+            <w:r>
+              <w:t xml:space="preserve">Yes</w:t>
+            </w:r>
+          </w:p>
+        </w:tc>
+      </w:tr>
+      <w:tr>
+        <w:tc>
+          <w:tcPr/>
+          <w:p>
+            <w:pPr>
+              <w:pStyle w:val="Compact"/>
+              <w:jc w:val="left"/>
+            </w:pPr>
+            <w:r>
+              <w:t xml:space="preserve">GARLAND ISD</w:t>
+            </w:r>
+          </w:p>
+        </w:tc>
+        <w:tc>
+          <w:tcPr/>
+          <w:p>
+            <w:pPr>
+              <w:pStyle w:val="Compact"/>
+              <w:jc w:val="right"/>
+            </w:pPr>
+            <w:r>
+              <w:t xml:space="preserve">5</w:t>
+            </w:r>
+          </w:p>
+        </w:tc>
+        <w:tc>
+          <w:tcPr/>
+          <w:p>
+            <w:pPr>
+              <w:pStyle w:val="Compact"/>
+              <w:jc w:val="left"/>
+            </w:pPr>
+            <w:r>
+              <w:t xml:space="preserve">DALLAS</w:t>
+            </w:r>
+          </w:p>
+        </w:tc>
+        <w:tc>
+          <w:tcPr/>
+          <w:p>
+            <w:pPr>
+              <w:pStyle w:val="Compact"/>
+              <w:jc w:val="right"/>
+            </w:pPr>
+            <w:r>
+              <w:t xml:space="preserve">10</w:t>
+            </w:r>
+          </w:p>
+        </w:tc>
+        <w:tc>
+          <w:tcPr/>
+          <w:p>
+            <w:pPr>
+              <w:pStyle w:val="Compact"/>
+              <w:jc w:val="right"/>
+            </w:pPr>
+            <w:r>
+              <w:t xml:space="preserve">53,685</w:t>
+            </w:r>
+          </w:p>
+        </w:tc>
+        <w:tc>
+          <w:tcPr/>
+          <w:p>
+            <w:pPr>
+              <w:pStyle w:val="Compact"/>
+              <w:jc w:val="right"/>
+            </w:pPr>
+            <w:r>
+              <w:t xml:space="preserve">73.9</w:t>
+            </w:r>
+          </w:p>
+        </w:tc>
+        <w:tc>
+          <w:tcPr/>
+          <w:p>
+            <w:pPr>
+              <w:pStyle w:val="Compact"/>
+              <w:jc w:val="right"/>
+            </w:pPr>
+            <w:r>
+              <w:t xml:space="preserve">53.9</w:t>
+            </w:r>
+          </w:p>
+        </w:tc>
+        <w:tc>
+          <w:tcPr/>
+          <w:p>
+            <w:pPr>
+              <w:pStyle w:val="Compact"/>
+              <w:jc w:val="right"/>
+            </w:pPr>
+            <w:r>
+              <w:t xml:space="preserve">64.5</w:t>
+            </w:r>
+          </w:p>
+        </w:tc>
+        <w:tc>
+          <w:tcPr/>
+          <w:p>
+            <w:pPr>
+              <w:pStyle w:val="Compact"/>
+              <w:jc w:val="right"/>
+            </w:pPr>
+            <w:r>
+              <w:t xml:space="preserve">25.5</w:t>
+            </w:r>
+          </w:p>
+        </w:tc>
+        <w:tc>
+          <w:tcPr/>
+          <w:p>
+            <w:pPr>
+              <w:pStyle w:val="Compact"/>
+              <w:jc w:val="left"/>
+            </w:pPr>
+            <w:r>
+              <w:t xml:space="preserve">Yes</w:t>
+            </w:r>
+          </w:p>
+        </w:tc>
+        <w:tc>
+          <w:tcPr/>
+          <w:p>
+            <w:pPr>
+              <w:pStyle w:val="Compact"/>
+              <w:jc w:val="left"/>
+            </w:pPr>
+            <w:r>
+              <w:t xml:space="preserve">Yes</w:t>
+            </w:r>
+          </w:p>
+        </w:tc>
+        <w:tc>
+          <w:tcPr/>
+          <w:p>
+            <w:pPr>
+              <w:pStyle w:val="Compact"/>
+              <w:jc w:val="left"/>
+            </w:pPr>
+            <w:r>
+              <w:t xml:space="preserve">Yes</w:t>
+            </w:r>
+          </w:p>
+        </w:tc>
+      </w:tr>
+    </w:tbl>
+    <w:p>
+      <w:pPr>
+        <w:pStyle w:val="BodyText"/>
+      </w:pPr>
     </w:p>
     <w:bookmarkEnd w:id="33"/>
     <w:bookmarkStart w:id="34" w:name="middle-income-districts"/>
@@ -510,6 +3076,920 @@
         <w:t xml:space="preserve">Districts are considered middle-income if they have 60-70% economically disadvantaged student population. This takes out high poverty schools and focuses on those which often face more challenges in implementing school food programs to scale.</w:t>
       </w:r>
     </w:p>
+    <w:p>
+      <w:pPr>
+        <w:pStyle w:val="BodyText"/>
+      </w:pPr>
+    </w:p>
+    <w:p>
+      <w:pPr>
+        <w:pStyle w:val="TableCaption"/>
+      </w:pPr>
+      <w:r>
+        <w:t xml:space="preserve">Top 5 Middle-income Districts</w:t>
+      </w:r>
+    </w:p>
+    <w:tbl>
+      <w:tblPr>
+        <w:tblStyle w:val="Table"/>
+        <w:tblW w:type="pct" w:w="5000"/>
+        <w:tblLook w:firstRow="1" w:lastRow="0" w:firstColumn="0" w:lastColumn="0" w:noHBand="0" w:noVBand="0" w:val="0020"/>
+        <w:tblCaption w:val="Top 5 Middle-income Districts"/>
+      </w:tblPr>
+      <w:tblGrid>
+        <w:gridCol w:w="758"/>
+        <w:gridCol w:w="210"/>
+        <w:gridCol w:w="463"/>
+        <w:gridCol w:w="463"/>
+        <w:gridCol w:w="716"/>
+        <w:gridCol w:w="1221"/>
+        <w:gridCol w:w="589"/>
+        <w:gridCol w:w="926"/>
+        <w:gridCol w:w="1095"/>
+        <w:gridCol w:w="547"/>
+        <w:gridCol w:w="758"/>
+        <w:gridCol w:w="168"/>
+      </w:tblGrid>
+      <w:tr>
+        <w:trPr>
+          <w:tblHeader w:val="true"/>
+        </w:trPr>
+        <w:tc>
+          <w:tcPr/>
+          <w:p>
+            <w:pPr>
+              <w:pStyle w:val="Compact"/>
+              <w:jc w:val="left"/>
+            </w:pPr>
+            <w:r>
+              <w:t xml:space="preserve">District Name</w:t>
+            </w:r>
+          </w:p>
+        </w:tc>
+        <w:tc>
+          <w:tcPr/>
+          <w:p>
+            <w:pPr>
+              <w:pStyle w:val="Compact"/>
+              <w:jc w:val="right"/>
+            </w:pPr>
+            <w:r>
+              <w:t xml:space="preserve">Rank</w:t>
+            </w:r>
+          </w:p>
+        </w:tc>
+        <w:tc>
+          <w:tcPr/>
+          <w:p>
+            <w:pPr>
+              <w:pStyle w:val="Compact"/>
+              <w:jc w:val="left"/>
+            </w:pPr>
+            <w:r>
+              <w:t xml:space="preserve">County</w:t>
+            </w:r>
+          </w:p>
+        </w:tc>
+        <w:tc>
+          <w:tcPr/>
+          <w:p>
+            <w:pPr>
+              <w:pStyle w:val="Compact"/>
+              <w:jc w:val="right"/>
+            </w:pPr>
+            <w:r>
+              <w:t xml:space="preserve">ESC Region</w:t>
+            </w:r>
+          </w:p>
+        </w:tc>
+        <w:tc>
+          <w:tcPr/>
+          <w:p>
+            <w:pPr>
+              <w:pStyle w:val="Compact"/>
+              <w:jc w:val="right"/>
+            </w:pPr>
+            <w:r>
+              <w:t xml:space="preserve">Total Enrollment</w:t>
+            </w:r>
+          </w:p>
+        </w:tc>
+        <w:tc>
+          <w:tcPr/>
+          <w:p>
+            <w:pPr>
+              <w:pStyle w:val="Compact"/>
+              <w:jc w:val="right"/>
+            </w:pPr>
+            <w:r>
+              <w:t xml:space="preserve">% Economically Disadvantaged</w:t>
+            </w:r>
+          </w:p>
+        </w:tc>
+        <w:tc>
+          <w:tcPr/>
+          <w:p>
+            <w:pPr>
+              <w:pStyle w:val="Compact"/>
+              <w:jc w:val="right"/>
+            </w:pPr>
+            <w:r>
+              <w:t xml:space="preserve">Overall Score</w:t>
+            </w:r>
+          </w:p>
+        </w:tc>
+        <w:tc>
+          <w:tcPr/>
+          <w:p>
+            <w:pPr>
+              <w:pStyle w:val="Compact"/>
+              <w:jc w:val="right"/>
+            </w:pPr>
+            <w:r>
+              <w:t xml:space="preserve">% Lunch Participation</w:t>
+            </w:r>
+          </w:p>
+        </w:tc>
+        <w:tc>
+          <w:tcPr/>
+          <w:p>
+            <w:pPr>
+              <w:pStyle w:val="Compact"/>
+              <w:jc w:val="right"/>
+            </w:pPr>
+            <w:r>
+              <w:t xml:space="preserve">% Breakfast Participation</w:t>
+            </w:r>
+          </w:p>
+        </w:tc>
+        <w:tc>
+          <w:tcPr/>
+          <w:p>
+            <w:pPr>
+              <w:pStyle w:val="Compact"/>
+              <w:jc w:val="left"/>
+            </w:pPr>
+            <w:r>
+              <w:t xml:space="preserve">CACFP Supper</w:t>
+            </w:r>
+          </w:p>
+        </w:tc>
+        <w:tc>
+          <w:tcPr/>
+          <w:p>
+            <w:pPr>
+              <w:pStyle w:val="Compact"/>
+              <w:jc w:val="left"/>
+            </w:pPr>
+            <w:r>
+              <w:t xml:space="preserve">Afterschool Snack</w:t>
+            </w:r>
+          </w:p>
+        </w:tc>
+        <w:tc>
+          <w:tcPr/>
+          <w:p>
+            <w:pPr>
+              <w:pStyle w:val="Compact"/>
+              <w:jc w:val="left"/>
+            </w:pPr>
+            <w:r>
+              <w:t xml:space="preserve">CEP</w:t>
+            </w:r>
+          </w:p>
+        </w:tc>
+      </w:tr>
+      <w:tr>
+        <w:tc>
+          <w:tcPr/>
+          <w:p>
+            <w:pPr>
+              <w:pStyle w:val="Compact"/>
+              <w:jc w:val="left"/>
+            </w:pPr>
+            <w:r>
+              <w:t xml:space="preserve">JUDSON ISD</w:t>
+            </w:r>
+          </w:p>
+        </w:tc>
+        <w:tc>
+          <w:tcPr/>
+          <w:p>
+            <w:pPr>
+              <w:pStyle w:val="Compact"/>
+              <w:jc w:val="right"/>
+            </w:pPr>
+            <w:r>
+              <w:t xml:space="preserve">1</w:t>
+            </w:r>
+          </w:p>
+        </w:tc>
+        <w:tc>
+          <w:tcPr/>
+          <w:p>
+            <w:pPr>
+              <w:pStyle w:val="Compact"/>
+              <w:jc w:val="left"/>
+            </w:pPr>
+            <w:r>
+              <w:t xml:space="preserve">BEXAR</w:t>
+            </w:r>
+          </w:p>
+        </w:tc>
+        <w:tc>
+          <w:tcPr/>
+          <w:p>
+            <w:pPr>
+              <w:pStyle w:val="Compact"/>
+              <w:jc w:val="right"/>
+            </w:pPr>
+            <w:r>
+              <w:t xml:space="preserve">20</w:t>
+            </w:r>
+          </w:p>
+        </w:tc>
+        <w:tc>
+          <w:tcPr/>
+          <w:p>
+            <w:pPr>
+              <w:pStyle w:val="Compact"/>
+              <w:jc w:val="right"/>
+            </w:pPr>
+            <w:r>
+              <w:t xml:space="preserve">24,552</w:t>
+            </w:r>
+          </w:p>
+        </w:tc>
+        <w:tc>
+          <w:tcPr/>
+          <w:p>
+            <w:pPr>
+              <w:pStyle w:val="Compact"/>
+              <w:jc w:val="right"/>
+            </w:pPr>
+            <w:r>
+              <w:t xml:space="preserve">68.4</w:t>
+            </w:r>
+          </w:p>
+        </w:tc>
+        <w:tc>
+          <w:tcPr/>
+          <w:p>
+            <w:pPr>
+              <w:pStyle w:val="Compact"/>
+              <w:jc w:val="right"/>
+            </w:pPr>
+            <w:r>
+              <w:t xml:space="preserve">66.0</w:t>
+            </w:r>
+          </w:p>
+        </w:tc>
+        <w:tc>
+          <w:tcPr/>
+          <w:p>
+            <w:pPr>
+              <w:pStyle w:val="Compact"/>
+              <w:jc w:val="right"/>
+            </w:pPr>
+            <w:r>
+              <w:t xml:space="preserve">68.1</w:t>
+            </w:r>
+          </w:p>
+        </w:tc>
+        <w:tc>
+          <w:tcPr/>
+          <w:p>
+            <w:pPr>
+              <w:pStyle w:val="Compact"/>
+              <w:jc w:val="right"/>
+            </w:pPr>
+            <w:r>
+              <w:t xml:space="preserve">47.9</w:t>
+            </w:r>
+          </w:p>
+        </w:tc>
+        <w:tc>
+          <w:tcPr/>
+          <w:p>
+            <w:pPr>
+              <w:pStyle w:val="Compact"/>
+              <w:jc w:val="left"/>
+            </w:pPr>
+            <w:r>
+              <w:t xml:space="preserve">Yes</w:t>
+            </w:r>
+          </w:p>
+        </w:tc>
+        <w:tc>
+          <w:tcPr/>
+          <w:p>
+            <w:pPr>
+              <w:pStyle w:val="Compact"/>
+              <w:jc w:val="left"/>
+            </w:pPr>
+            <w:r>
+              <w:t xml:space="preserve">Yes</w:t>
+            </w:r>
+          </w:p>
+        </w:tc>
+        <w:tc>
+          <w:tcPr/>
+          <w:p>
+            <w:pPr>
+              <w:pStyle w:val="Compact"/>
+              <w:jc w:val="left"/>
+            </w:pPr>
+            <w:r>
+              <w:t xml:space="preserve">Yes</w:t>
+            </w:r>
+          </w:p>
+        </w:tc>
+      </w:tr>
+      <w:tr>
+        <w:tc>
+          <w:tcPr/>
+          <w:p>
+            <w:pPr>
+              <w:pStyle w:val="Compact"/>
+              <w:jc w:val="left"/>
+            </w:pPr>
+            <w:r>
+              <w:t xml:space="preserve">WICHITA FALLS ISD</w:t>
+            </w:r>
+          </w:p>
+        </w:tc>
+        <w:tc>
+          <w:tcPr/>
+          <w:p>
+            <w:pPr>
+              <w:pStyle w:val="Compact"/>
+              <w:jc w:val="right"/>
+            </w:pPr>
+            <w:r>
+              <w:t xml:space="preserve">2</w:t>
+            </w:r>
+          </w:p>
+        </w:tc>
+        <w:tc>
+          <w:tcPr/>
+          <w:p>
+            <w:pPr>
+              <w:pStyle w:val="Compact"/>
+              <w:jc w:val="left"/>
+            </w:pPr>
+            <w:r>
+              <w:t xml:space="preserve">WICHITA</w:t>
+            </w:r>
+          </w:p>
+        </w:tc>
+        <w:tc>
+          <w:tcPr/>
+          <w:p>
+            <w:pPr>
+              <w:pStyle w:val="Compact"/>
+              <w:jc w:val="right"/>
+            </w:pPr>
+            <w:r>
+              <w:t xml:space="preserve">9</w:t>
+            </w:r>
+          </w:p>
+        </w:tc>
+        <w:tc>
+          <w:tcPr/>
+          <w:p>
+            <w:pPr>
+              <w:pStyle w:val="Compact"/>
+              <w:jc w:val="right"/>
+            </w:pPr>
+            <w:r>
+              <w:t xml:space="preserve">13,380</w:t>
+            </w:r>
+          </w:p>
+        </w:tc>
+        <w:tc>
+          <w:tcPr/>
+          <w:p>
+            <w:pPr>
+              <w:pStyle w:val="Compact"/>
+              <w:jc w:val="right"/>
+            </w:pPr>
+            <w:r>
+              <w:t xml:space="preserve">65.8</w:t>
+            </w:r>
+          </w:p>
+        </w:tc>
+        <w:tc>
+          <w:tcPr/>
+          <w:p>
+            <w:pPr>
+              <w:pStyle w:val="Compact"/>
+              <w:jc w:val="right"/>
+            </w:pPr>
+            <w:r>
+              <w:t xml:space="preserve">64.0</w:t>
+            </w:r>
+          </w:p>
+        </w:tc>
+        <w:tc>
+          <w:tcPr/>
+          <w:p>
+            <w:pPr>
+              <w:pStyle w:val="Compact"/>
+              <w:jc w:val="right"/>
+            </w:pPr>
+            <w:r>
+              <w:t xml:space="preserve">70.1</w:t>
+            </w:r>
+          </w:p>
+        </w:tc>
+        <w:tc>
+          <w:tcPr/>
+          <w:p>
+            <w:pPr>
+              <w:pStyle w:val="Compact"/>
+              <w:jc w:val="right"/>
+            </w:pPr>
+            <w:r>
+              <w:t xml:space="preserve">43.0</w:t>
+            </w:r>
+          </w:p>
+        </w:tc>
+        <w:tc>
+          <w:tcPr/>
+          <w:p>
+            <w:pPr>
+              <w:pStyle w:val="Compact"/>
+              <w:jc w:val="left"/>
+            </w:pPr>
+            <w:r>
+              <w:t xml:space="preserve">Yes</w:t>
+            </w:r>
+          </w:p>
+        </w:tc>
+        <w:tc>
+          <w:tcPr/>
+          <w:p>
+            <w:pPr>
+              <w:pStyle w:val="Compact"/>
+              <w:jc w:val="left"/>
+            </w:pPr>
+            <w:r>
+              <w:t xml:space="preserve">Yes</w:t>
+            </w:r>
+          </w:p>
+        </w:tc>
+        <w:tc>
+          <w:tcPr/>
+          <w:p>
+            <w:pPr>
+              <w:pStyle w:val="Compact"/>
+              <w:jc w:val="left"/>
+            </w:pPr>
+            <w:r>
+              <w:t xml:space="preserve">No</w:t>
+            </w:r>
+          </w:p>
+        </w:tc>
+      </w:tr>
+      <w:tr>
+        <w:tc>
+          <w:tcPr/>
+          <w:p>
+            <w:pPr>
+              <w:pStyle w:val="Compact"/>
+              <w:jc w:val="left"/>
+            </w:pPr>
+            <w:r>
+              <w:t xml:space="preserve">NEW CANEY ISD</w:t>
+            </w:r>
+          </w:p>
+        </w:tc>
+        <w:tc>
+          <w:tcPr/>
+          <w:p>
+            <w:pPr>
+              <w:pStyle w:val="Compact"/>
+              <w:jc w:val="right"/>
+            </w:pPr>
+            <w:r>
+              <w:t xml:space="preserve">3</w:t>
+            </w:r>
+          </w:p>
+        </w:tc>
+        <w:tc>
+          <w:tcPr/>
+          <w:p>
+            <w:pPr>
+              <w:pStyle w:val="Compact"/>
+              <w:jc w:val="left"/>
+            </w:pPr>
+            <w:r>
+              <w:t xml:space="preserve">MONTGOMERY</w:t>
+            </w:r>
+          </w:p>
+        </w:tc>
+        <w:tc>
+          <w:tcPr/>
+          <w:p>
+            <w:pPr>
+              <w:pStyle w:val="Compact"/>
+              <w:jc w:val="right"/>
+            </w:pPr>
+            <w:r>
+              <w:t xml:space="preserve">6</w:t>
+            </w:r>
+          </w:p>
+        </w:tc>
+        <w:tc>
+          <w:tcPr/>
+          <w:p>
+            <w:pPr>
+              <w:pStyle w:val="Compact"/>
+              <w:jc w:val="right"/>
+            </w:pPr>
+            <w:r>
+              <w:t xml:space="preserve">17,116</w:t>
+            </w:r>
+          </w:p>
+        </w:tc>
+        <w:tc>
+          <w:tcPr/>
+          <w:p>
+            <w:pPr>
+              <w:pStyle w:val="Compact"/>
+              <w:jc w:val="right"/>
+            </w:pPr>
+            <w:r>
+              <w:t xml:space="preserve">67.1</w:t>
+            </w:r>
+          </w:p>
+        </w:tc>
+        <w:tc>
+          <w:tcPr/>
+          <w:p>
+            <w:pPr>
+              <w:pStyle w:val="Compact"/>
+              <w:jc w:val="right"/>
+            </w:pPr>
+            <w:r>
+              <w:t xml:space="preserve">52.5</w:t>
+            </w:r>
+          </w:p>
+        </w:tc>
+        <w:tc>
+          <w:tcPr/>
+          <w:p>
+            <w:pPr>
+              <w:pStyle w:val="Compact"/>
+              <w:jc w:val="right"/>
+            </w:pPr>
+            <w:r>
+              <w:t xml:space="preserve">73.0</w:t>
+            </w:r>
+          </w:p>
+        </w:tc>
+        <w:tc>
+          <w:tcPr/>
+          <w:p>
+            <w:pPr>
+              <w:pStyle w:val="Compact"/>
+              <w:jc w:val="right"/>
+            </w:pPr>
+            <w:r>
+              <w:t xml:space="preserve">38.4</w:t>
+            </w:r>
+          </w:p>
+        </w:tc>
+        <w:tc>
+          <w:tcPr/>
+          <w:p>
+            <w:pPr>
+              <w:pStyle w:val="Compact"/>
+              <w:jc w:val="left"/>
+            </w:pPr>
+            <w:r>
+              <w:t xml:space="preserve">No</w:t>
+            </w:r>
+          </w:p>
+        </w:tc>
+        <w:tc>
+          <w:tcPr/>
+          <w:p>
+            <w:pPr>
+              <w:pStyle w:val="Compact"/>
+              <w:jc w:val="left"/>
+            </w:pPr>
+            <w:r>
+              <w:t xml:space="preserve">Yes</w:t>
+            </w:r>
+          </w:p>
+        </w:tc>
+        <w:tc>
+          <w:tcPr/>
+          <w:p>
+            <w:pPr>
+              <w:pStyle w:val="Compact"/>
+              <w:jc w:val="left"/>
+            </w:pPr>
+            <w:r>
+              <w:t xml:space="preserve">No</w:t>
+            </w:r>
+          </w:p>
+        </w:tc>
+      </w:tr>
+      <w:tr>
+        <w:tc>
+          <w:tcPr/>
+          <w:p>
+            <w:pPr>
+              <w:pStyle w:val="Compact"/>
+              <w:jc w:val="left"/>
+            </w:pPr>
+            <w:r>
+              <w:t xml:space="preserve">EAST CENTRAL ISD</w:t>
+            </w:r>
+          </w:p>
+        </w:tc>
+        <w:tc>
+          <w:tcPr/>
+          <w:p>
+            <w:pPr>
+              <w:pStyle w:val="Compact"/>
+              <w:jc w:val="right"/>
+            </w:pPr>
+            <w:r>
+              <w:t xml:space="preserve">4</w:t>
+            </w:r>
+          </w:p>
+        </w:tc>
+        <w:tc>
+          <w:tcPr/>
+          <w:p>
+            <w:pPr>
+              <w:pStyle w:val="Compact"/>
+              <w:jc w:val="left"/>
+            </w:pPr>
+            <w:r>
+              <w:t xml:space="preserve">BEXAR</w:t>
+            </w:r>
+          </w:p>
+        </w:tc>
+        <w:tc>
+          <w:tcPr/>
+          <w:p>
+            <w:pPr>
+              <w:pStyle w:val="Compact"/>
+              <w:jc w:val="right"/>
+            </w:pPr>
+            <w:r>
+              <w:t xml:space="preserve">20</w:t>
+            </w:r>
+          </w:p>
+        </w:tc>
+        <w:tc>
+          <w:tcPr/>
+          <w:p>
+            <w:pPr>
+              <w:pStyle w:val="Compact"/>
+              <w:jc w:val="right"/>
+            </w:pPr>
+            <w:r>
+              <w:t xml:space="preserve">10,018</w:t>
+            </w:r>
+          </w:p>
+        </w:tc>
+        <w:tc>
+          <w:tcPr/>
+          <w:p>
+            <w:pPr>
+              <w:pStyle w:val="Compact"/>
+              <w:jc w:val="right"/>
+            </w:pPr>
+            <w:r>
+              <w:t xml:space="preserve">66.2</w:t>
+            </w:r>
+          </w:p>
+        </w:tc>
+        <w:tc>
+          <w:tcPr/>
+          <w:p>
+            <w:pPr>
+              <w:pStyle w:val="Compact"/>
+              <w:jc w:val="right"/>
+            </w:pPr>
+            <w:r>
+              <w:t xml:space="preserve">51.6</w:t>
+            </w:r>
+          </w:p>
+        </w:tc>
+        <w:tc>
+          <w:tcPr/>
+          <w:p>
+            <w:pPr>
+              <w:pStyle w:val="Compact"/>
+              <w:jc w:val="right"/>
+            </w:pPr>
+            <w:r>
+              <w:t xml:space="preserve">64.2</w:t>
+            </w:r>
+          </w:p>
+        </w:tc>
+        <w:tc>
+          <w:tcPr/>
+          <w:p>
+            <w:pPr>
+              <w:pStyle w:val="Compact"/>
+              <w:jc w:val="right"/>
+            </w:pPr>
+            <w:r>
+              <w:t xml:space="preserve">41.0</w:t>
+            </w:r>
+          </w:p>
+        </w:tc>
+        <w:tc>
+          <w:tcPr/>
+          <w:p>
+            <w:pPr>
+              <w:pStyle w:val="Compact"/>
+              <w:jc w:val="left"/>
+            </w:pPr>
+            <w:r>
+              <w:t xml:space="preserve">No</w:t>
+            </w:r>
+          </w:p>
+        </w:tc>
+        <w:tc>
+          <w:tcPr/>
+          <w:p>
+            <w:pPr>
+              <w:pStyle w:val="Compact"/>
+              <w:jc w:val="left"/>
+            </w:pPr>
+            <w:r>
+              <w:t xml:space="preserve">Yes</w:t>
+            </w:r>
+          </w:p>
+        </w:tc>
+        <w:tc>
+          <w:tcPr/>
+          <w:p>
+            <w:pPr>
+              <w:pStyle w:val="Compact"/>
+              <w:jc w:val="left"/>
+            </w:pPr>
+            <w:r>
+              <w:t xml:space="preserve">Yes</w:t>
+            </w:r>
+          </w:p>
+        </w:tc>
+      </w:tr>
+      <w:tr>
+        <w:tc>
+          <w:tcPr/>
+          <w:p>
+            <w:pPr>
+              <w:pStyle w:val="Compact"/>
+              <w:jc w:val="left"/>
+            </w:pPr>
+            <w:r>
+              <w:t xml:space="preserve">VICTORIA ISD</w:t>
+            </w:r>
+          </w:p>
+        </w:tc>
+        <w:tc>
+          <w:tcPr/>
+          <w:p>
+            <w:pPr>
+              <w:pStyle w:val="Compact"/>
+              <w:jc w:val="right"/>
+            </w:pPr>
+            <w:r>
+              <w:t xml:space="preserve">5</w:t>
+            </w:r>
+          </w:p>
+        </w:tc>
+        <w:tc>
+          <w:tcPr/>
+          <w:p>
+            <w:pPr>
+              <w:pStyle w:val="Compact"/>
+              <w:jc w:val="left"/>
+            </w:pPr>
+            <w:r>
+              <w:t xml:space="preserve">VICTORIA</w:t>
+            </w:r>
+          </w:p>
+        </w:tc>
+        <w:tc>
+          <w:tcPr/>
+          <w:p>
+            <w:pPr>
+              <w:pStyle w:val="Compact"/>
+              <w:jc w:val="right"/>
+            </w:pPr>
+            <w:r>
+              <w:t xml:space="preserve">3</w:t>
+            </w:r>
+          </w:p>
+        </w:tc>
+        <w:tc>
+          <w:tcPr/>
+          <w:p>
+            <w:pPr>
+              <w:pStyle w:val="Compact"/>
+              <w:jc w:val="right"/>
+            </w:pPr>
+            <w:r>
+              <w:t xml:space="preserve">13,315</w:t>
+            </w:r>
+          </w:p>
+        </w:tc>
+        <w:tc>
+          <w:tcPr/>
+          <w:p>
+            <w:pPr>
+              <w:pStyle w:val="Compact"/>
+              <w:jc w:val="right"/>
+            </w:pPr>
+            <w:r>
+              <w:t xml:space="preserve">68.5</w:t>
+            </w:r>
+          </w:p>
+        </w:tc>
+        <w:tc>
+          <w:tcPr/>
+          <w:p>
+            <w:pPr>
+              <w:pStyle w:val="Compact"/>
+              <w:jc w:val="right"/>
+            </w:pPr>
+            <w:r>
+              <w:t xml:space="preserve">50.9</w:t>
+            </w:r>
+          </w:p>
+        </w:tc>
+        <w:tc>
+          <w:tcPr/>
+          <w:p>
+            <w:pPr>
+              <w:pStyle w:val="Compact"/>
+              <w:jc w:val="right"/>
+            </w:pPr>
+            <w:r>
+              <w:t xml:space="preserve">59.2</w:t>
+            </w:r>
+          </w:p>
+        </w:tc>
+        <w:tc>
+          <w:tcPr/>
+          <w:p>
+            <w:pPr>
+              <w:pStyle w:val="Compact"/>
+              <w:jc w:val="right"/>
+            </w:pPr>
+            <w:r>
+              <w:t xml:space="preserve">22.2</w:t>
+            </w:r>
+          </w:p>
+        </w:tc>
+        <w:tc>
+          <w:tcPr/>
+          <w:p>
+            <w:pPr>
+              <w:pStyle w:val="Compact"/>
+              <w:jc w:val="left"/>
+            </w:pPr>
+            <w:r>
+              <w:t xml:space="preserve">Yes</w:t>
+            </w:r>
+          </w:p>
+        </w:tc>
+        <w:tc>
+          <w:tcPr/>
+          <w:p>
+            <w:pPr>
+              <w:pStyle w:val="Compact"/>
+              <w:jc w:val="left"/>
+            </w:pPr>
+            <w:r>
+              <w:t xml:space="preserve">Yes</w:t>
+            </w:r>
+          </w:p>
+        </w:tc>
+        <w:tc>
+          <w:tcPr/>
+          <w:p>
+            <w:pPr>
+              <w:pStyle w:val="Compact"/>
+              <w:jc w:val="left"/>
+            </w:pPr>
+            <w:r>
+              <w:t xml:space="preserve">Yes</w:t>
+            </w:r>
+          </w:p>
+        </w:tc>
+      </w:tr>
+    </w:tbl>
     <w:p>
       <w:pPr>
         <w:pStyle w:val="BodyText"/>
@@ -534,10 +4014,7 @@
         <w:pStyle w:val="FirstParagraph"/>
       </w:pPr>
       <w:r>
-        <w:t xml:space="preserve">5.429895</w:t>
-      </w:r>
-      <w:r>
-        <w:t xml:space="preserve">^{6}</w:t>
+        <w:t xml:space="preserve">All 5,429,895 students in Texas were offered free meals this year.</w:t>
       </w:r>
     </w:p>
     <w:p>
@@ -545,7 +4022,7 @@
         <w:pStyle w:val="BodyText"/>
       </w:pPr>
       <w:r>
-        <w:t xml:space="preserve">All 5,429,895 students in Texas qualified for free meals this year.</w:t>
+        <w:t xml:space="preserve">The top ranking districts all had over 70% of their student population participating in lunch.</w:t>
       </w:r>
     </w:p>
     <w:p>
@@ -553,7 +4030,7 @@
         <w:pStyle w:val="BodyText"/>
       </w:pPr>
       <w:r>
-        <w:t xml:space="preserve">top ranking districts participation rates</w:t>
+        <w:t xml:space="preserve">Even the lowest ranked district had 44.9% of their student population participating in lunch.</w:t>
       </w:r>
     </w:p>
     <w:p>
@@ -561,7 +4038,7 @@
         <w:pStyle w:val="BodyText"/>
       </w:pPr>
       <w:r>
-        <w:t xml:space="preserve">lowest ranking districts participation rates</w:t>
+        <w:t xml:space="preserve">Top 10 school districts overall: Donna ISD, IDEA Academy, McAllen ISD, Harlandale ISD, Clint ISD, La Joya ISD, Eagle Pass ISD, Edinburg ISD, San Antonio ISD, Harlingen Consolidated ISD</w:t>
       </w:r>
     </w:p>
     <w:p>
@@ -569,7 +4046,7 @@
         <w:pStyle w:val="BodyText"/>
       </w:pPr>
       <w:r>
-        <w:t xml:space="preserve">Top 10 school districts overall</w:t>
+        <w:t xml:space="preserve">Top 5 large school districts: IDEA Academy, Aldine ISD, Houston ISD, Dallas ISD, Garland ISD</w:t>
       </w:r>
     </w:p>
     <w:p>
@@ -577,7 +4054,7 @@
         <w:pStyle w:val="BodyText"/>
       </w:pPr>
       <w:r>
-        <w:t xml:space="preserve">top 5 large school districts</w:t>
+        <w:t xml:space="preserve">Top 5 middle-income school districts: Judson ISD, Wichita Falls ISD, New Caney ISD, East Central ISD, Victoria ISD</w:t>
       </w:r>
     </w:p>
     <w:p>
@@ -585,7 +4062,7 @@
         <w:pStyle w:val="BodyText"/>
       </w:pPr>
       <w:r>
-        <w:t xml:space="preserve">top 5 middle-income school districts</w:t>
+        <w:t xml:space="preserve">District with the highest lunch participation: Donna ISD, with 80.5% of their total student population participating in lunch</w:t>
       </w:r>
     </w:p>
     <w:p>
@@ -593,13 +4070,7 @@
         <w:pStyle w:val="BodyText"/>
       </w:pPr>
       <w:r>
-        <w:t xml:space="preserve">district with the highest lunch participation</w:t>
-      </w:r>
-      <w:r>
-        <w:t xml:space="preserve"> </w:t>
-      </w:r>
-      <w:r>
-        <w:t xml:space="preserve">district with the highest breakfast participation</w:t>
+        <w:t xml:space="preserve">District with the highest breakfast participation: Eagle Pass ISD, with 80.2% of their total student population participating in breakfast</w:t>
       </w:r>
     </w:p>
     <w:p>
@@ -607,7 +4078,7 @@
         <w:pStyle w:val="BodyText"/>
       </w:pPr>
       <w:r>
-        <w:t xml:space="preserve">percent of districts that participate in the CACFP after-school meal program</w:t>
+        <w:t xml:space="preserve">16.6% of districts participate in the CACFP after-school meal program</w:t>
       </w:r>
     </w:p>
     <w:bookmarkEnd w:id="36"/>

</xml_diff>